<commit_message>
upload test and correction
</commit_message>
<xml_diff>
--- a/docs/Formato de escenarios y casos de uso.docx
+++ b/docs/Formato de escenarios y casos de uso.docx
@@ -2176,14 +2176,7 @@
                 <w:sz w:val="20"/>
                 <w:szCs w:val="20"/>
               </w:rPr>
-              <w:t>PriorityQueue</w:t>
-            </w:r>
-            <w:r>
-              <w:rPr>
-                <w:sz w:val="20"/>
-                <w:szCs w:val="20"/>
-              </w:rPr>
-              <w:t>Out</w:t>
+              <w:t>PriorityQueueOut</w:t>
             </w:r>
           </w:p>
         </w:tc>
@@ -3076,6 +3069,774 @@
         </w:rPr>
       </w:pPr>
     </w:p>
+    <w:p>
+      <w:pPr>
+        <w:jc w:val="both"/>
+        <w:rPr>
+          <w:sz w:val="20"/>
+          <w:szCs w:val="20"/>
+          <w:lang w:val="en-US"/>
+        </w:rPr>
+      </w:pPr>
+    </w:p>
+    <w:tbl>
+      <w:tblPr>
+        <w:tblW w:w="10905" w:type="dxa"/>
+        <w:tblBorders>
+          <w:top w:val="single" w:sz="8" w:space="0" w:color="000000"/>
+          <w:left w:val="single" w:sz="8" w:space="0" w:color="000000"/>
+          <w:bottom w:val="single" w:sz="8" w:space="0" w:color="000000"/>
+          <w:right w:val="single" w:sz="8" w:space="0" w:color="000000"/>
+          <w:insideH w:val="single" w:sz="8" w:space="0" w:color="000000"/>
+          <w:insideV w:val="single" w:sz="8" w:space="0" w:color="000000"/>
+        </w:tblBorders>
+        <w:tblLayout w:type="fixed"/>
+        <w:tblLook w:val="0600" w:firstRow="0" w:lastRow="0" w:firstColumn="0" w:lastColumn="0" w:noHBand="1" w:noVBand="1"/>
+      </w:tblPr>
+      <w:tblGrid>
+        <w:gridCol w:w="1440"/>
+        <w:gridCol w:w="1605"/>
+        <w:gridCol w:w="7860"/>
+      </w:tblGrid>
+      <w:tr>
+        <w:tc>
+          <w:tcPr>
+            <w:tcW w:w="1440" w:type="dxa"/>
+            <w:tcBorders>
+              <w:top w:val="single" w:sz="8" w:space="0" w:color="000000"/>
+              <w:left w:val="single" w:sz="8" w:space="0" w:color="000000"/>
+              <w:bottom w:val="single" w:sz="8" w:space="0" w:color="000000"/>
+              <w:right w:val="single" w:sz="8" w:space="0" w:color="000000"/>
+            </w:tcBorders>
+            <w:tcMar>
+              <w:top w:w="100" w:type="dxa"/>
+              <w:left w:w="100" w:type="dxa"/>
+              <w:bottom w:w="100" w:type="dxa"/>
+              <w:right w:w="100" w:type="dxa"/>
+            </w:tcMar>
+            <w:hideMark/>
+          </w:tcPr>
+          <w:p>
+            <w:pPr>
+              <w:widowControl w:val="0"/>
+              <w:spacing w:line="240" w:lineRule="auto"/>
+              <w:jc w:val="center"/>
+              <w:rPr>
+                <w:b/>
+                <w:sz w:val="20"/>
+                <w:szCs w:val="20"/>
+              </w:rPr>
+            </w:pPr>
+            <w:r>
+              <w:rPr>
+                <w:b/>
+                <w:sz w:val="20"/>
+                <w:szCs w:val="20"/>
+              </w:rPr>
+              <w:t>Nombre</w:t>
+            </w:r>
+          </w:p>
+        </w:tc>
+        <w:tc>
+          <w:tcPr>
+            <w:tcW w:w="1605" w:type="dxa"/>
+            <w:tcBorders>
+              <w:top w:val="single" w:sz="8" w:space="0" w:color="000000"/>
+              <w:left w:val="single" w:sz="8" w:space="0" w:color="000000"/>
+              <w:bottom w:val="single" w:sz="8" w:space="0" w:color="000000"/>
+              <w:right w:val="single" w:sz="8" w:space="0" w:color="000000"/>
+            </w:tcBorders>
+            <w:tcMar>
+              <w:top w:w="100" w:type="dxa"/>
+              <w:left w:w="100" w:type="dxa"/>
+              <w:bottom w:w="100" w:type="dxa"/>
+              <w:right w:w="100" w:type="dxa"/>
+            </w:tcMar>
+            <w:hideMark/>
+          </w:tcPr>
+          <w:p>
+            <w:pPr>
+              <w:widowControl w:val="0"/>
+              <w:spacing w:line="240" w:lineRule="auto"/>
+              <w:jc w:val="center"/>
+              <w:rPr>
+                <w:b/>
+                <w:sz w:val="20"/>
+                <w:szCs w:val="20"/>
+              </w:rPr>
+            </w:pPr>
+            <w:r>
+              <w:rPr>
+                <w:b/>
+                <w:sz w:val="20"/>
+                <w:szCs w:val="20"/>
+              </w:rPr>
+              <w:t>Clase</w:t>
+            </w:r>
+          </w:p>
+        </w:tc>
+        <w:tc>
+          <w:tcPr>
+            <w:tcW w:w="7860" w:type="dxa"/>
+            <w:tcBorders>
+              <w:top w:val="single" w:sz="8" w:space="0" w:color="000000"/>
+              <w:left w:val="single" w:sz="8" w:space="0" w:color="000000"/>
+              <w:bottom w:val="single" w:sz="8" w:space="0" w:color="000000"/>
+              <w:right w:val="single" w:sz="8" w:space="0" w:color="000000"/>
+            </w:tcBorders>
+            <w:tcMar>
+              <w:top w:w="100" w:type="dxa"/>
+              <w:left w:w="100" w:type="dxa"/>
+              <w:bottom w:w="100" w:type="dxa"/>
+              <w:right w:w="100" w:type="dxa"/>
+            </w:tcMar>
+            <w:hideMark/>
+          </w:tcPr>
+          <w:p>
+            <w:pPr>
+              <w:widowControl w:val="0"/>
+              <w:spacing w:line="240" w:lineRule="auto"/>
+              <w:jc w:val="center"/>
+              <w:rPr>
+                <w:b/>
+                <w:sz w:val="20"/>
+                <w:szCs w:val="20"/>
+              </w:rPr>
+            </w:pPr>
+            <w:r>
+              <w:rPr>
+                <w:b/>
+                <w:sz w:val="20"/>
+                <w:szCs w:val="20"/>
+              </w:rPr>
+              <w:t>Escenario</w:t>
+            </w:r>
+          </w:p>
+        </w:tc>
+      </w:tr>
+      <w:tr>
+        <w:tc>
+          <w:tcPr>
+            <w:tcW w:w="1440" w:type="dxa"/>
+            <w:tcBorders>
+              <w:top w:val="single" w:sz="8" w:space="0" w:color="000000"/>
+              <w:left w:val="single" w:sz="8" w:space="0" w:color="000000"/>
+              <w:bottom w:val="single" w:sz="8" w:space="0" w:color="000000"/>
+              <w:right w:val="single" w:sz="8" w:space="0" w:color="000000"/>
+            </w:tcBorders>
+            <w:tcMar>
+              <w:top w:w="100" w:type="dxa"/>
+              <w:left w:w="100" w:type="dxa"/>
+              <w:bottom w:w="100" w:type="dxa"/>
+              <w:right w:w="100" w:type="dxa"/>
+            </w:tcMar>
+            <w:hideMark/>
+          </w:tcPr>
+          <w:p>
+            <w:pPr>
+              <w:widowControl w:val="0"/>
+              <w:spacing w:line="240" w:lineRule="auto"/>
+              <w:rPr>
+                <w:sz w:val="20"/>
+                <w:szCs w:val="20"/>
+              </w:rPr>
+            </w:pPr>
+            <w:r>
+              <w:rPr>
+                <w:color w:val="000000"/>
+                <w:sz w:val="20"/>
+                <w:szCs w:val="20"/>
+              </w:rPr>
+              <w:t>setupStage1</w:t>
+            </w:r>
+          </w:p>
+        </w:tc>
+        <w:tc>
+          <w:tcPr>
+            <w:tcW w:w="1605" w:type="dxa"/>
+            <w:tcBorders>
+              <w:top w:val="single" w:sz="8" w:space="0" w:color="000000"/>
+              <w:left w:val="single" w:sz="8" w:space="0" w:color="000000"/>
+              <w:bottom w:val="single" w:sz="8" w:space="0" w:color="000000"/>
+              <w:right w:val="single" w:sz="8" w:space="0" w:color="000000"/>
+            </w:tcBorders>
+            <w:tcMar>
+              <w:top w:w="100" w:type="dxa"/>
+              <w:left w:w="100" w:type="dxa"/>
+              <w:bottom w:w="100" w:type="dxa"/>
+              <w:right w:w="100" w:type="dxa"/>
+            </w:tcMar>
+            <w:hideMark/>
+          </w:tcPr>
+          <w:p>
+            <w:pPr>
+              <w:widowControl w:val="0"/>
+              <w:spacing w:line="240" w:lineRule="auto"/>
+              <w:rPr>
+                <w:sz w:val="20"/>
+                <w:szCs w:val="20"/>
+              </w:rPr>
+            </w:pPr>
+            <w:r>
+              <w:rPr>
+                <w:sz w:val="20"/>
+                <w:szCs w:val="20"/>
+              </w:rPr>
+              <w:t>HashTable</w:t>
+            </w:r>
+          </w:p>
+        </w:tc>
+        <w:tc>
+          <w:tcPr>
+            <w:tcW w:w="7860" w:type="dxa"/>
+            <w:tcBorders>
+              <w:top w:val="single" w:sz="8" w:space="0" w:color="000000"/>
+              <w:left w:val="single" w:sz="8" w:space="0" w:color="000000"/>
+              <w:bottom w:val="single" w:sz="8" w:space="0" w:color="000000"/>
+              <w:right w:val="single" w:sz="8" w:space="0" w:color="000000"/>
+            </w:tcBorders>
+            <w:tcMar>
+              <w:top w:w="100" w:type="dxa"/>
+              <w:left w:w="100" w:type="dxa"/>
+              <w:bottom w:w="100" w:type="dxa"/>
+              <w:right w:w="100" w:type="dxa"/>
+            </w:tcMar>
+            <w:hideMark/>
+          </w:tcPr>
+          <w:p>
+            <w:pPr>
+              <w:widowControl w:val="0"/>
+              <w:spacing w:line="240" w:lineRule="auto"/>
+              <w:rPr>
+                <w:sz w:val="20"/>
+                <w:szCs w:val="20"/>
+              </w:rPr>
+            </w:pPr>
+            <w:r>
+              <w:rPr>
+                <w:sz w:val="20"/>
+                <w:szCs w:val="20"/>
+              </w:rPr>
+              <w:t xml:space="preserve">Hashtable vacia, con capacidad de 3 </w:t>
+            </w:r>
+          </w:p>
+        </w:tc>
+      </w:tr>
+      <w:tr>
+        <w:tc>
+          <w:tcPr>
+            <w:tcW w:w="1440" w:type="dxa"/>
+            <w:tcBorders>
+              <w:top w:val="single" w:sz="8" w:space="0" w:color="000000"/>
+              <w:left w:val="single" w:sz="8" w:space="0" w:color="000000"/>
+              <w:bottom w:val="single" w:sz="8" w:space="0" w:color="000000"/>
+              <w:right w:val="single" w:sz="8" w:space="0" w:color="000000"/>
+            </w:tcBorders>
+            <w:tcMar>
+              <w:top w:w="100" w:type="dxa"/>
+              <w:left w:w="100" w:type="dxa"/>
+              <w:bottom w:w="100" w:type="dxa"/>
+              <w:right w:w="100" w:type="dxa"/>
+            </w:tcMar>
+            <w:hideMark/>
+          </w:tcPr>
+          <w:p>
+            <w:pPr>
+              <w:widowControl w:val="0"/>
+              <w:spacing w:line="240" w:lineRule="auto"/>
+              <w:rPr>
+                <w:sz w:val="20"/>
+                <w:szCs w:val="20"/>
+              </w:rPr>
+            </w:pPr>
+            <w:r>
+              <w:rPr>
+                <w:color w:val="000000"/>
+                <w:sz w:val="20"/>
+                <w:szCs w:val="20"/>
+              </w:rPr>
+              <w:t>setupStage2</w:t>
+            </w:r>
+          </w:p>
+        </w:tc>
+        <w:tc>
+          <w:tcPr>
+            <w:tcW w:w="1605" w:type="dxa"/>
+            <w:tcBorders>
+              <w:top w:val="single" w:sz="8" w:space="0" w:color="000000"/>
+              <w:left w:val="single" w:sz="8" w:space="0" w:color="000000"/>
+              <w:bottom w:val="single" w:sz="8" w:space="0" w:color="000000"/>
+              <w:right w:val="single" w:sz="8" w:space="0" w:color="000000"/>
+            </w:tcBorders>
+            <w:tcMar>
+              <w:top w:w="100" w:type="dxa"/>
+              <w:left w:w="100" w:type="dxa"/>
+              <w:bottom w:w="100" w:type="dxa"/>
+              <w:right w:w="100" w:type="dxa"/>
+            </w:tcMar>
+            <w:hideMark/>
+          </w:tcPr>
+          <w:p>
+            <w:pPr>
+              <w:widowControl w:val="0"/>
+              <w:spacing w:line="240" w:lineRule="auto"/>
+              <w:rPr>
+                <w:sz w:val="20"/>
+                <w:szCs w:val="20"/>
+              </w:rPr>
+            </w:pPr>
+            <w:r>
+              <w:rPr>
+                <w:sz w:val="20"/>
+                <w:szCs w:val="20"/>
+              </w:rPr>
+              <w:t>HashTable</w:t>
+            </w:r>
+          </w:p>
+        </w:tc>
+        <w:tc>
+          <w:tcPr>
+            <w:tcW w:w="7860" w:type="dxa"/>
+            <w:tcBorders>
+              <w:top w:val="single" w:sz="8" w:space="0" w:color="000000"/>
+              <w:left w:val="single" w:sz="8" w:space="0" w:color="000000"/>
+              <w:bottom w:val="single" w:sz="8" w:space="0" w:color="000000"/>
+              <w:right w:val="single" w:sz="8" w:space="0" w:color="000000"/>
+            </w:tcBorders>
+            <w:tcMar>
+              <w:top w:w="100" w:type="dxa"/>
+              <w:left w:w="100" w:type="dxa"/>
+              <w:bottom w:w="100" w:type="dxa"/>
+              <w:right w:w="100" w:type="dxa"/>
+            </w:tcMar>
+          </w:tcPr>
+          <w:p>
+            <w:pPr>
+              <w:widowControl w:val="0"/>
+              <w:spacing w:line="240" w:lineRule="auto"/>
+              <w:rPr>
+                <w:sz w:val="20"/>
+                <w:szCs w:val="20"/>
+                <w:lang w:val="en-US"/>
+              </w:rPr>
+            </w:pPr>
+            <w:r>
+              <w:rPr>
+                <w:sz w:val="20"/>
+                <w:szCs w:val="20"/>
+                <w:lang w:val="en-US"/>
+              </w:rPr>
+              <w:t>Hash  table con 3 pasajeros</w:t>
+            </w:r>
+          </w:p>
+          <w:p>
+            <w:pPr>
+              <w:spacing w:line="240" w:lineRule="auto"/>
+              <w:rPr>
+                <w:rFonts w:ascii="Times New Roman" w:eastAsia="Times New Roman" w:hAnsi="Times New Roman" w:cs="Times New Roman"/>
+                <w:sz w:val="24"/>
+                <w:szCs w:val="24"/>
+                <w:lang w:val="en-US"/>
+              </w:rPr>
+            </w:pPr>
+            <w:r>
+              <w:rPr>
+                <w:rFonts w:ascii="Times New Roman" w:eastAsia="Times New Roman" w:hAnsi="Times New Roman" w:cs="Times New Roman"/>
+                <w:sz w:val="24"/>
+                <w:szCs w:val="24"/>
+                <w:lang w:val="en-US"/>
+              </w:rPr>
+              <w:t>Passenger p1( name:”</w:t>
+            </w:r>
+            <w:r>
+              <w:rPr>
+                <w:lang w:val="en-US"/>
+              </w:rPr>
+              <w:t xml:space="preserve"> Valeria</w:t>
+            </w:r>
+            <w:r>
+              <w:rPr>
+                <w:rFonts w:ascii="Times New Roman" w:eastAsia="Times New Roman" w:hAnsi="Times New Roman" w:cs="Times New Roman"/>
+                <w:sz w:val="24"/>
+                <w:szCs w:val="24"/>
+                <w:lang w:val="en-US"/>
+              </w:rPr>
+              <w:t>” ,surname:”</w:t>
+            </w:r>
+            <w:r>
+              <w:rPr>
+                <w:lang w:val="en-US"/>
+              </w:rPr>
+              <w:t xml:space="preserve"> Ortiz</w:t>
+            </w:r>
+            <w:r>
+              <w:rPr>
+                <w:rFonts w:ascii="Times New Roman" w:eastAsia="Times New Roman" w:hAnsi="Times New Roman" w:cs="Times New Roman"/>
+                <w:sz w:val="24"/>
+                <w:szCs w:val="24"/>
+                <w:lang w:val="en-US"/>
+              </w:rPr>
+              <w:t>”  first Class:true, seat:6, miles:50, id:</w:t>
+            </w:r>
+            <w:r>
+              <w:rPr>
+                <w:lang w:val="en-US"/>
+              </w:rPr>
+              <w:t xml:space="preserve"> </w:t>
+            </w:r>
+            <w:r>
+              <w:rPr>
+                <w:rFonts w:ascii="Times New Roman" w:eastAsia="Times New Roman" w:hAnsi="Times New Roman" w:cs="Times New Roman"/>
+                <w:sz w:val="24"/>
+                <w:szCs w:val="24"/>
+                <w:lang w:val="en-US"/>
+              </w:rPr>
+              <w:t>1</w:t>
+            </w:r>
+            <w:r>
+              <w:rPr>
+                <w:rFonts w:ascii="Times New Roman" w:eastAsia="Times New Roman" w:hAnsi="Times New Roman" w:cs="Times New Roman"/>
+                <w:sz w:val="24"/>
+                <w:szCs w:val="24"/>
+                <w:lang w:val="en-US"/>
+              </w:rPr>
+              <w:t>2345678</w:t>
+            </w:r>
+            <w:r>
+              <w:rPr>
+                <w:rFonts w:ascii="Times New Roman" w:eastAsia="Times New Roman" w:hAnsi="Times New Roman" w:cs="Times New Roman"/>
+                <w:sz w:val="24"/>
+                <w:szCs w:val="24"/>
+                <w:lang w:val="en-US"/>
+              </w:rPr>
+              <w:t>)</w:t>
+            </w:r>
+          </w:p>
+          <w:p>
+            <w:pPr>
+              <w:spacing w:line="240" w:lineRule="auto"/>
+              <w:rPr>
+                <w:rFonts w:ascii="Times New Roman" w:eastAsia="Times New Roman" w:hAnsi="Times New Roman" w:cs="Times New Roman"/>
+                <w:sz w:val="24"/>
+                <w:szCs w:val="24"/>
+                <w:lang w:val="en-US"/>
+              </w:rPr>
+            </w:pPr>
+          </w:p>
+          <w:p>
+            <w:pPr>
+              <w:spacing w:line="240" w:lineRule="auto"/>
+              <w:rPr>
+                <w:rFonts w:ascii="Times New Roman" w:eastAsia="Times New Roman" w:hAnsi="Times New Roman" w:cs="Times New Roman"/>
+                <w:sz w:val="24"/>
+                <w:szCs w:val="24"/>
+                <w:lang w:val="en-US"/>
+              </w:rPr>
+            </w:pPr>
+            <w:r>
+              <w:rPr>
+                <w:rFonts w:ascii="Times New Roman" w:eastAsia="Times New Roman" w:hAnsi="Times New Roman" w:cs="Times New Roman"/>
+                <w:sz w:val="24"/>
+                <w:szCs w:val="24"/>
+                <w:lang w:val="en-US"/>
+              </w:rPr>
+              <w:t>object Passenger p2( name:”</w:t>
+            </w:r>
+            <w:r>
+              <w:rPr>
+                <w:lang w:val="en-US"/>
+              </w:rPr>
+              <w:t xml:space="preserve"> pipe</w:t>
+            </w:r>
+            <w:r>
+              <w:rPr>
+                <w:rFonts w:ascii="Times New Roman" w:eastAsia="Times New Roman" w:hAnsi="Times New Roman" w:cs="Times New Roman"/>
+                <w:sz w:val="24"/>
+                <w:szCs w:val="24"/>
+                <w:lang w:val="en-US"/>
+              </w:rPr>
+              <w:t>” ,surname:”</w:t>
+            </w:r>
+            <w:r>
+              <w:rPr>
+                <w:lang w:val="en-US"/>
+              </w:rPr>
+              <w:t xml:space="preserve"> bueno</w:t>
+            </w:r>
+            <w:r>
+              <w:rPr>
+                <w:rFonts w:ascii="Times New Roman" w:eastAsia="Times New Roman" w:hAnsi="Times New Roman" w:cs="Times New Roman"/>
+                <w:sz w:val="24"/>
+                <w:szCs w:val="24"/>
+                <w:lang w:val="en-US"/>
+              </w:rPr>
+              <w:t>”  first Class:</w:t>
+            </w:r>
+            <w:r>
+              <w:rPr>
+                <w:lang w:val="en-US"/>
+              </w:rPr>
+              <w:t xml:space="preserve"> </w:t>
+            </w:r>
+            <w:r>
+              <w:rPr>
+                <w:rFonts w:ascii="Times New Roman" w:eastAsia="Times New Roman" w:hAnsi="Times New Roman" w:cs="Times New Roman"/>
+                <w:sz w:val="24"/>
+                <w:szCs w:val="24"/>
+                <w:lang w:val="en-US"/>
+              </w:rPr>
+              <w:t>true, seat:22, miles:</w:t>
+            </w:r>
+            <w:r>
+              <w:rPr>
+                <w:lang w:val="en-US"/>
+              </w:rPr>
+              <w:t xml:space="preserve"> </w:t>
+            </w:r>
+            <w:r>
+              <w:rPr>
+                <w:rFonts w:ascii="Times New Roman" w:eastAsia="Times New Roman" w:hAnsi="Times New Roman" w:cs="Times New Roman"/>
+                <w:sz w:val="24"/>
+                <w:szCs w:val="24"/>
+                <w:lang w:val="en-US"/>
+              </w:rPr>
+              <w:t>897, id:</w:t>
+            </w:r>
+            <w:r>
+              <w:rPr>
+                <w:lang w:val="en-US"/>
+              </w:rPr>
+              <w:t xml:space="preserve"> </w:t>
+            </w:r>
+            <w:r>
+              <w:rPr>
+                <w:rFonts w:ascii="Times New Roman" w:eastAsia="Times New Roman" w:hAnsi="Times New Roman" w:cs="Times New Roman"/>
+                <w:sz w:val="24"/>
+                <w:szCs w:val="24"/>
+                <w:lang w:val="en-US"/>
+              </w:rPr>
+              <w:t>39876543</w:t>
+            </w:r>
+            <w:r>
+              <w:rPr>
+                <w:rFonts w:ascii="Times New Roman" w:eastAsia="Times New Roman" w:hAnsi="Times New Roman" w:cs="Times New Roman"/>
+                <w:sz w:val="24"/>
+                <w:szCs w:val="24"/>
+                <w:lang w:val="en-US"/>
+              </w:rPr>
+              <w:t>)</w:t>
+            </w:r>
+          </w:p>
+          <w:p>
+            <w:pPr>
+              <w:spacing w:line="240" w:lineRule="auto"/>
+              <w:rPr>
+                <w:rFonts w:ascii="Times New Roman" w:eastAsia="Times New Roman" w:hAnsi="Times New Roman" w:cs="Times New Roman"/>
+                <w:sz w:val="24"/>
+                <w:szCs w:val="24"/>
+                <w:lang w:val="en-US"/>
+              </w:rPr>
+            </w:pPr>
+          </w:p>
+          <w:p>
+            <w:pPr>
+              <w:spacing w:line="240" w:lineRule="auto"/>
+              <w:rPr>
+                <w:rFonts w:ascii="Times New Roman" w:eastAsia="Times New Roman" w:hAnsi="Times New Roman" w:cs="Times New Roman"/>
+                <w:sz w:val="24"/>
+                <w:szCs w:val="24"/>
+                <w:lang w:val="en-US"/>
+              </w:rPr>
+            </w:pPr>
+            <w:r>
+              <w:rPr>
+                <w:rFonts w:ascii="Times New Roman" w:eastAsia="Times New Roman" w:hAnsi="Times New Roman" w:cs="Times New Roman"/>
+                <w:sz w:val="24"/>
+                <w:szCs w:val="24"/>
+                <w:lang w:val="en-US"/>
+              </w:rPr>
+              <w:t>object Passenger p2( name:”</w:t>
+            </w:r>
+            <w:r>
+              <w:rPr>
+                <w:lang w:val="en-US"/>
+              </w:rPr>
+              <w:t xml:space="preserve"> Danielle</w:t>
+            </w:r>
+            <w:r>
+              <w:rPr>
+                <w:rFonts w:ascii="Times New Roman" w:eastAsia="Times New Roman" w:hAnsi="Times New Roman" w:cs="Times New Roman"/>
+                <w:sz w:val="24"/>
+                <w:szCs w:val="24"/>
+                <w:lang w:val="en-US"/>
+              </w:rPr>
+              <w:t>” ,surname:”</w:t>
+            </w:r>
+            <w:r>
+              <w:rPr>
+                <w:lang w:val="en-US"/>
+              </w:rPr>
+              <w:t xml:space="preserve"> marsh</w:t>
+            </w:r>
+            <w:r>
+              <w:rPr>
+                <w:rFonts w:ascii="Times New Roman" w:eastAsia="Times New Roman" w:hAnsi="Times New Roman" w:cs="Times New Roman"/>
+                <w:sz w:val="24"/>
+                <w:szCs w:val="24"/>
+                <w:lang w:val="en-US"/>
+              </w:rPr>
+              <w:t>”  first Class:</w:t>
+            </w:r>
+            <w:r>
+              <w:rPr>
+                <w:lang w:val="en-US"/>
+              </w:rPr>
+              <w:t xml:space="preserve"> </w:t>
+            </w:r>
+            <w:r>
+              <w:rPr>
+                <w:rFonts w:ascii="Times New Roman" w:eastAsia="Times New Roman" w:hAnsi="Times New Roman" w:cs="Times New Roman"/>
+                <w:sz w:val="24"/>
+                <w:szCs w:val="24"/>
+                <w:lang w:val="en-US"/>
+              </w:rPr>
+              <w:t>true, seat:7, miles:</w:t>
+            </w:r>
+            <w:r>
+              <w:rPr>
+                <w:lang w:val="en-US"/>
+              </w:rPr>
+              <w:t xml:space="preserve"> 1111</w:t>
+            </w:r>
+            <w:r>
+              <w:rPr>
+                <w:rFonts w:ascii="Times New Roman" w:eastAsia="Times New Roman" w:hAnsi="Times New Roman" w:cs="Times New Roman"/>
+                <w:sz w:val="24"/>
+                <w:szCs w:val="24"/>
+                <w:lang w:val="en-US"/>
+              </w:rPr>
+              <w:t>, id:</w:t>
+            </w:r>
+            <w:r>
+              <w:rPr>
+                <w:lang w:val="en-US"/>
+              </w:rPr>
+              <w:t xml:space="preserve"> 99999999</w:t>
+            </w:r>
+            <w:r>
+              <w:rPr>
+                <w:rFonts w:ascii="Times New Roman" w:eastAsia="Times New Roman" w:hAnsi="Times New Roman" w:cs="Times New Roman"/>
+                <w:sz w:val="24"/>
+                <w:szCs w:val="24"/>
+                <w:lang w:val="en-US"/>
+              </w:rPr>
+              <w:t>)</w:t>
+            </w:r>
+          </w:p>
+          <w:p>
+            <w:pPr>
+              <w:widowControl w:val="0"/>
+              <w:spacing w:line="240" w:lineRule="auto"/>
+              <w:rPr>
+                <w:sz w:val="20"/>
+                <w:szCs w:val="20"/>
+                <w:lang w:val="en-US"/>
+              </w:rPr>
+            </w:pPr>
+          </w:p>
+        </w:tc>
+      </w:tr>
+      <w:tr>
+        <w:tc>
+          <w:tcPr>
+            <w:tcW w:w="1440" w:type="dxa"/>
+            <w:tcBorders>
+              <w:top w:val="single" w:sz="8" w:space="0" w:color="000000"/>
+              <w:left w:val="single" w:sz="8" w:space="0" w:color="000000"/>
+              <w:bottom w:val="single" w:sz="8" w:space="0" w:color="000000"/>
+              <w:right w:val="single" w:sz="8" w:space="0" w:color="000000"/>
+            </w:tcBorders>
+            <w:tcMar>
+              <w:top w:w="100" w:type="dxa"/>
+              <w:left w:w="100" w:type="dxa"/>
+              <w:bottom w:w="100" w:type="dxa"/>
+              <w:right w:w="100" w:type="dxa"/>
+            </w:tcMar>
+          </w:tcPr>
+          <w:p>
+            <w:pPr>
+              <w:widowControl w:val="0"/>
+              <w:spacing w:line="240" w:lineRule="auto"/>
+              <w:rPr>
+                <w:sz w:val="20"/>
+                <w:szCs w:val="20"/>
+                <w:lang w:val="en-US"/>
+              </w:rPr>
+            </w:pPr>
+          </w:p>
+        </w:tc>
+        <w:tc>
+          <w:tcPr>
+            <w:tcW w:w="1605" w:type="dxa"/>
+            <w:tcBorders>
+              <w:top w:val="single" w:sz="8" w:space="0" w:color="000000"/>
+              <w:left w:val="single" w:sz="8" w:space="0" w:color="000000"/>
+              <w:bottom w:val="single" w:sz="8" w:space="0" w:color="000000"/>
+              <w:right w:val="single" w:sz="8" w:space="0" w:color="000000"/>
+            </w:tcBorders>
+            <w:tcMar>
+              <w:top w:w="100" w:type="dxa"/>
+              <w:left w:w="100" w:type="dxa"/>
+              <w:bottom w:w="100" w:type="dxa"/>
+              <w:right w:w="100" w:type="dxa"/>
+            </w:tcMar>
+          </w:tcPr>
+          <w:p>
+            <w:pPr>
+              <w:widowControl w:val="0"/>
+              <w:spacing w:line="240" w:lineRule="auto"/>
+              <w:rPr>
+                <w:sz w:val="20"/>
+                <w:szCs w:val="20"/>
+                <w:lang w:val="en-US"/>
+              </w:rPr>
+            </w:pPr>
+          </w:p>
+        </w:tc>
+        <w:tc>
+          <w:tcPr>
+            <w:tcW w:w="7860" w:type="dxa"/>
+            <w:tcBorders>
+              <w:top w:val="single" w:sz="8" w:space="0" w:color="000000"/>
+              <w:left w:val="single" w:sz="8" w:space="0" w:color="000000"/>
+              <w:bottom w:val="single" w:sz="8" w:space="0" w:color="000000"/>
+              <w:right w:val="single" w:sz="8" w:space="0" w:color="000000"/>
+            </w:tcBorders>
+            <w:tcMar>
+              <w:top w:w="100" w:type="dxa"/>
+              <w:left w:w="100" w:type="dxa"/>
+              <w:bottom w:w="100" w:type="dxa"/>
+              <w:right w:w="100" w:type="dxa"/>
+            </w:tcMar>
+          </w:tcPr>
+          <w:p>
+            <w:pPr>
+              <w:widowControl w:val="0"/>
+              <w:numPr>
+                <w:ilvl w:val="0"/>
+                <w:numId w:val="2"/>
+              </w:numPr>
+              <w:spacing w:line="240" w:lineRule="auto"/>
+              <w:rPr>
+                <w:sz w:val="20"/>
+                <w:szCs w:val="20"/>
+                <w:lang w:val="en-US"/>
+              </w:rPr>
+            </w:pPr>
+          </w:p>
+        </w:tc>
+      </w:tr>
+    </w:tbl>
     <w:p>
       <w:pPr>
         <w:jc w:val="both"/>
@@ -3221,6 +3982,7 @@
           <w:sz w:val="20"/>
           <w:szCs w:val="20"/>
         </w:rPr>
+        <w:lastRenderedPageBreak/>
         <w:t>Diseño de Casos de Prueba</w:t>
       </w:r>
     </w:p>
@@ -4019,17 +4781,198 @@
                 <w:szCs w:val="24"/>
                 <w:lang w:val="en-US"/>
               </w:rPr>
+              <w:t xml:space="preserve"> ,</w:t>
+            </w:r>
+            <w:r>
+              <w:rPr>
+                <w:rFonts w:ascii="Times New Roman" w:eastAsia="Times New Roman" w:hAnsi="Times New Roman" w:cs="Times New Roman"/>
+                <w:sz w:val="24"/>
+                <w:szCs w:val="24"/>
+                <w:lang w:val="en-US"/>
+              </w:rPr>
+              <w:t>surname:”</w:t>
+            </w:r>
+            <w:r>
+              <w:rPr>
+                <w:lang w:val="en-US"/>
+              </w:rPr>
               <w:t xml:space="preserve"> </w:t>
             </w:r>
             <w:r>
               <w:rPr>
-                <w:rFonts w:ascii="Times New Roman" w:eastAsia="Times New Roman" w:hAnsi="Times New Roman" w:cs="Times New Roman"/>
-                <w:sz w:val="24"/>
-                <w:szCs w:val="24"/>
-                <w:lang w:val="en-US"/>
-              </w:rPr>
-              <w:lastRenderedPageBreak/>
-              <w:t>,</w:t>
+                <w:lang w:val="en-US"/>
+              </w:rPr>
+              <w:t>florez</w:t>
+            </w:r>
+            <w:r>
+              <w:rPr>
+                <w:rFonts w:ascii="Times New Roman" w:eastAsia="Times New Roman" w:hAnsi="Times New Roman" w:cs="Times New Roman"/>
+                <w:sz w:val="24"/>
+                <w:szCs w:val="24"/>
+                <w:lang w:val="en-US"/>
+              </w:rPr>
+              <w:t xml:space="preserve">” </w:t>
+            </w:r>
+            <w:r>
+              <w:rPr>
+                <w:rFonts w:ascii="Times New Roman" w:eastAsia="Times New Roman" w:hAnsi="Times New Roman" w:cs="Times New Roman"/>
+                <w:sz w:val="24"/>
+                <w:szCs w:val="24"/>
+                <w:lang w:val="en-US"/>
+              </w:rPr>
+              <w:t xml:space="preserve"> first Class:</w:t>
+            </w:r>
+            <w:r>
+              <w:rPr>
+                <w:lang w:val="en-US"/>
+              </w:rPr>
+              <w:t xml:space="preserve"> </w:t>
+            </w:r>
+            <w:r>
+              <w:rPr>
+                <w:rFonts w:ascii="Times New Roman" w:eastAsia="Times New Roman" w:hAnsi="Times New Roman" w:cs="Times New Roman"/>
+                <w:sz w:val="24"/>
+                <w:szCs w:val="24"/>
+                <w:lang w:val="en-US"/>
+              </w:rPr>
+              <w:t>false</w:t>
+            </w:r>
+            <w:r>
+              <w:rPr>
+                <w:rFonts w:ascii="Times New Roman" w:eastAsia="Times New Roman" w:hAnsi="Times New Roman" w:cs="Times New Roman"/>
+                <w:sz w:val="24"/>
+                <w:szCs w:val="24"/>
+                <w:lang w:val="en-US"/>
+              </w:rPr>
+              <w:t>, seat</w:t>
+            </w:r>
+            <w:r>
+              <w:rPr>
+                <w:rFonts w:ascii="Times New Roman" w:eastAsia="Times New Roman" w:hAnsi="Times New Roman" w:cs="Times New Roman"/>
+                <w:sz w:val="24"/>
+                <w:szCs w:val="24"/>
+                <w:lang w:val="en-US"/>
+              </w:rPr>
+              <w:t>:15</w:t>
+            </w:r>
+            <w:r>
+              <w:rPr>
+                <w:rFonts w:ascii="Times New Roman" w:eastAsia="Times New Roman" w:hAnsi="Times New Roman" w:cs="Times New Roman"/>
+                <w:sz w:val="24"/>
+                <w:szCs w:val="24"/>
+                <w:lang w:val="en-US"/>
+              </w:rPr>
+              <w:t>, miles:</w:t>
+            </w:r>
+            <w:r>
+              <w:rPr>
+                <w:rFonts w:ascii="Times New Roman" w:eastAsia="Times New Roman" w:hAnsi="Times New Roman" w:cs="Times New Roman"/>
+                <w:sz w:val="24"/>
+                <w:szCs w:val="24"/>
+                <w:lang w:val="en-US"/>
+              </w:rPr>
+              <w:t>1000, id:</w:t>
+            </w:r>
+            <w:r>
+              <w:rPr>
+                <w:lang w:val="en-US"/>
+              </w:rPr>
+              <w:t xml:space="preserve"> </w:t>
+            </w:r>
+            <w:r>
+              <w:rPr>
+                <w:lang w:val="en-US"/>
+              </w:rPr>
+              <w:t>654321789</w:t>
+            </w:r>
+            <w:r>
+              <w:rPr>
+                <w:rFonts w:ascii="Times New Roman" w:eastAsia="Times New Roman" w:hAnsi="Times New Roman" w:cs="Times New Roman"/>
+                <w:sz w:val="24"/>
+                <w:szCs w:val="24"/>
+                <w:lang w:val="en-US"/>
+              </w:rPr>
+              <w:t>)</w:t>
+            </w:r>
+          </w:p>
+          <w:p>
+            <w:pPr>
+              <w:spacing w:line="240" w:lineRule="auto"/>
+              <w:rPr>
+                <w:rFonts w:ascii="Times New Roman" w:eastAsia="Times New Roman" w:hAnsi="Times New Roman" w:cs="Times New Roman"/>
+                <w:sz w:val="24"/>
+                <w:szCs w:val="24"/>
+                <w:lang w:val="en-US"/>
+              </w:rPr>
+            </w:pPr>
+            <w:r>
+              <w:rPr>
+                <w:rFonts w:ascii="Times New Roman" w:eastAsia="Times New Roman" w:hAnsi="Times New Roman" w:cs="Times New Roman"/>
+                <w:sz w:val="24"/>
+                <w:szCs w:val="24"/>
+                <w:lang w:val="en-US"/>
+              </w:rPr>
+              <w:t>Passenger</w:t>
+            </w:r>
+            <w:r>
+              <w:rPr>
+                <w:rFonts w:ascii="Times New Roman" w:eastAsia="Times New Roman" w:hAnsi="Times New Roman" w:cs="Times New Roman"/>
+                <w:sz w:val="24"/>
+                <w:szCs w:val="24"/>
+                <w:lang w:val="en-US"/>
+              </w:rPr>
+              <w:t xml:space="preserve"> p1(</w:t>
+            </w:r>
+            <w:r>
+              <w:rPr>
+                <w:rFonts w:ascii="Times New Roman" w:eastAsia="Times New Roman" w:hAnsi="Times New Roman" w:cs="Times New Roman"/>
+                <w:sz w:val="24"/>
+                <w:szCs w:val="24"/>
+                <w:lang w:val="en-US"/>
+              </w:rPr>
+              <w:t xml:space="preserve"> name:</w:t>
+            </w:r>
+            <w:r>
+              <w:rPr>
+                <w:rFonts w:ascii="Times New Roman" w:eastAsia="Times New Roman" w:hAnsi="Times New Roman" w:cs="Times New Roman"/>
+                <w:sz w:val="24"/>
+                <w:szCs w:val="24"/>
+                <w:lang w:val="en-US"/>
+              </w:rPr>
+              <w:t>”</w:t>
+            </w:r>
+            <w:r>
+              <w:rPr>
+                <w:lang w:val="en-US"/>
+              </w:rPr>
+              <w:t xml:space="preserve"> </w:t>
+            </w:r>
+            <w:r>
+              <w:rPr>
+                <w:rFonts w:ascii="Times New Roman" w:eastAsia="Times New Roman" w:hAnsi="Times New Roman" w:cs="Times New Roman"/>
+                <w:sz w:val="24"/>
+                <w:szCs w:val="24"/>
+                <w:lang w:val="en-US"/>
+              </w:rPr>
+              <w:t>Santiago</w:t>
+            </w:r>
+            <w:r>
+              <w:rPr>
+                <w:rFonts w:ascii="Times New Roman" w:eastAsia="Times New Roman" w:hAnsi="Times New Roman" w:cs="Times New Roman"/>
+                <w:sz w:val="24"/>
+                <w:szCs w:val="24"/>
+                <w:lang w:val="en-US"/>
+              </w:rPr>
+              <w:t>”</w:t>
+            </w:r>
+            <w:r>
+              <w:rPr>
+                <w:rFonts w:ascii="Times New Roman" w:eastAsia="Times New Roman" w:hAnsi="Times New Roman" w:cs="Times New Roman"/>
+                <w:sz w:val="24"/>
+                <w:szCs w:val="24"/>
+                <w:lang w:val="en-US"/>
+              </w:rPr>
+              <w:t xml:space="preserve"> ,</w:t>
             </w:r>
             <w:r>
               <w:rPr>
@@ -4048,9 +4991,12 @@
             </w:r>
             <w:r>
               <w:rPr>
-                <w:lang w:val="en-US"/>
-              </w:rPr>
-              <w:t>florez</w:t>
+                <w:rFonts w:ascii="Times New Roman" w:eastAsia="Times New Roman" w:hAnsi="Times New Roman" w:cs="Times New Roman"/>
+                <w:sz w:val="24"/>
+                <w:szCs w:val="24"/>
+                <w:lang w:val="en-US"/>
+              </w:rPr>
+              <w:t>Hernandez</w:t>
             </w:r>
             <w:r>
               <w:rPr>
@@ -4072,6 +5018,51 @@
             </w:r>
             <w:r>
               <w:rPr>
+                <w:rFonts w:ascii="Times New Roman" w:eastAsia="Times New Roman" w:hAnsi="Times New Roman" w:cs="Times New Roman"/>
+                <w:sz w:val="24"/>
+                <w:szCs w:val="24"/>
+                <w:lang w:val="en-US"/>
+              </w:rPr>
+              <w:t>false</w:t>
+            </w:r>
+            <w:r>
+              <w:rPr>
+                <w:rFonts w:ascii="Times New Roman" w:eastAsia="Times New Roman" w:hAnsi="Times New Roman" w:cs="Times New Roman"/>
+                <w:sz w:val="24"/>
+                <w:szCs w:val="24"/>
+                <w:lang w:val="en-US"/>
+              </w:rPr>
+              <w:t>, seat:</w:t>
+            </w:r>
+            <w:r>
+              <w:rPr>
+                <w:rFonts w:ascii="Times New Roman" w:eastAsia="Times New Roman" w:hAnsi="Times New Roman" w:cs="Times New Roman"/>
+                <w:sz w:val="24"/>
+                <w:szCs w:val="24"/>
+                <w:lang w:val="en-US"/>
+              </w:rPr>
+              <w:t>6</w:t>
+            </w:r>
+            <w:r>
+              <w:rPr>
+                <w:rFonts w:ascii="Times New Roman" w:eastAsia="Times New Roman" w:hAnsi="Times New Roman" w:cs="Times New Roman"/>
+                <w:sz w:val="24"/>
+                <w:szCs w:val="24"/>
+                <w:lang w:val="en-US"/>
+              </w:rPr>
+              <w:t>, miles:</w:t>
+            </w:r>
+            <w:r>
+              <w:rPr>
+                <w:rFonts w:ascii="Times New Roman" w:eastAsia="Times New Roman" w:hAnsi="Times New Roman" w:cs="Times New Roman"/>
+                <w:sz w:val="24"/>
+                <w:szCs w:val="24"/>
+                <w:lang w:val="en-US"/>
+              </w:rPr>
+              <w:t>100, id:</w:t>
+            </w:r>
+            <w:r>
+              <w:rPr>
                 <w:lang w:val="en-US"/>
               </w:rPr>
               <w:t xml:space="preserve"> </w:t>
@@ -4083,55 +5074,7 @@
                 <w:szCs w:val="24"/>
                 <w:lang w:val="en-US"/>
               </w:rPr>
-              <w:t>false</w:t>
-            </w:r>
-            <w:r>
-              <w:rPr>
-                <w:rFonts w:ascii="Times New Roman" w:eastAsia="Times New Roman" w:hAnsi="Times New Roman" w:cs="Times New Roman"/>
-                <w:sz w:val="24"/>
-                <w:szCs w:val="24"/>
-                <w:lang w:val="en-US"/>
-              </w:rPr>
-              <w:t>, seat</w:t>
-            </w:r>
-            <w:r>
-              <w:rPr>
-                <w:rFonts w:ascii="Times New Roman" w:eastAsia="Times New Roman" w:hAnsi="Times New Roman" w:cs="Times New Roman"/>
-                <w:sz w:val="24"/>
-                <w:szCs w:val="24"/>
-                <w:lang w:val="en-US"/>
-              </w:rPr>
-              <w:t>:15</w:t>
-            </w:r>
-            <w:r>
-              <w:rPr>
-                <w:rFonts w:ascii="Times New Roman" w:eastAsia="Times New Roman" w:hAnsi="Times New Roman" w:cs="Times New Roman"/>
-                <w:sz w:val="24"/>
-                <w:szCs w:val="24"/>
-                <w:lang w:val="en-US"/>
-              </w:rPr>
-              <w:t>, miles:</w:t>
-            </w:r>
-            <w:r>
-              <w:rPr>
-                <w:rFonts w:ascii="Times New Roman" w:eastAsia="Times New Roman" w:hAnsi="Times New Roman" w:cs="Times New Roman"/>
-                <w:sz w:val="24"/>
-                <w:szCs w:val="24"/>
-                <w:lang w:val="en-US"/>
-              </w:rPr>
-              <w:t>1000, id:</w:t>
-            </w:r>
-            <w:r>
-              <w:rPr>
-                <w:lang w:val="en-US"/>
-              </w:rPr>
-              <w:t xml:space="preserve"> </w:t>
-            </w:r>
-            <w:r>
-              <w:rPr>
-                <w:lang w:val="en-US"/>
-              </w:rPr>
-              <w:t>654321789</w:t>
+              <w:t>1105362267</w:t>
             </w:r>
             <w:r>
               <w:rPr>
@@ -4145,197 +5088,6 @@
           </w:p>
           <w:p>
             <w:pPr>
-              <w:spacing w:line="240" w:lineRule="auto"/>
-              <w:rPr>
-                <w:rFonts w:ascii="Times New Roman" w:eastAsia="Times New Roman" w:hAnsi="Times New Roman" w:cs="Times New Roman"/>
-                <w:sz w:val="24"/>
-                <w:szCs w:val="24"/>
-                <w:lang w:val="en-US"/>
-              </w:rPr>
-            </w:pPr>
-            <w:r>
-              <w:rPr>
-                <w:rFonts w:ascii="Times New Roman" w:eastAsia="Times New Roman" w:hAnsi="Times New Roman" w:cs="Times New Roman"/>
-                <w:sz w:val="24"/>
-                <w:szCs w:val="24"/>
-                <w:lang w:val="en-US"/>
-              </w:rPr>
-              <w:t>Passenger</w:t>
-            </w:r>
-            <w:r>
-              <w:rPr>
-                <w:rFonts w:ascii="Times New Roman" w:eastAsia="Times New Roman" w:hAnsi="Times New Roman" w:cs="Times New Roman"/>
-                <w:sz w:val="24"/>
-                <w:szCs w:val="24"/>
-                <w:lang w:val="en-US"/>
-              </w:rPr>
-              <w:t xml:space="preserve"> p1(</w:t>
-            </w:r>
-            <w:r>
-              <w:rPr>
-                <w:rFonts w:ascii="Times New Roman" w:eastAsia="Times New Roman" w:hAnsi="Times New Roman" w:cs="Times New Roman"/>
-                <w:sz w:val="24"/>
-                <w:szCs w:val="24"/>
-                <w:lang w:val="en-US"/>
-              </w:rPr>
-              <w:t xml:space="preserve"> name:</w:t>
-            </w:r>
-            <w:r>
-              <w:rPr>
-                <w:rFonts w:ascii="Times New Roman" w:eastAsia="Times New Roman" w:hAnsi="Times New Roman" w:cs="Times New Roman"/>
-                <w:sz w:val="24"/>
-                <w:szCs w:val="24"/>
-                <w:lang w:val="en-US"/>
-              </w:rPr>
-              <w:t>”</w:t>
-            </w:r>
-            <w:r>
-              <w:rPr>
-                <w:lang w:val="en-US"/>
-              </w:rPr>
-              <w:t xml:space="preserve"> </w:t>
-            </w:r>
-            <w:r>
-              <w:rPr>
-                <w:rFonts w:ascii="Times New Roman" w:eastAsia="Times New Roman" w:hAnsi="Times New Roman" w:cs="Times New Roman"/>
-                <w:sz w:val="24"/>
-                <w:szCs w:val="24"/>
-                <w:lang w:val="en-US"/>
-              </w:rPr>
-              <w:t>Santiago</w:t>
-            </w:r>
-            <w:r>
-              <w:rPr>
-                <w:rFonts w:ascii="Times New Roman" w:eastAsia="Times New Roman" w:hAnsi="Times New Roman" w:cs="Times New Roman"/>
-                <w:sz w:val="24"/>
-                <w:szCs w:val="24"/>
-                <w:lang w:val="en-US"/>
-              </w:rPr>
-              <w:t>”</w:t>
-            </w:r>
-            <w:r>
-              <w:rPr>
-                <w:rFonts w:ascii="Times New Roman" w:eastAsia="Times New Roman" w:hAnsi="Times New Roman" w:cs="Times New Roman"/>
-                <w:sz w:val="24"/>
-                <w:szCs w:val="24"/>
-                <w:lang w:val="en-US"/>
-              </w:rPr>
-              <w:t xml:space="preserve"> ,</w:t>
-            </w:r>
-            <w:r>
-              <w:rPr>
-                <w:rFonts w:ascii="Times New Roman" w:eastAsia="Times New Roman" w:hAnsi="Times New Roman" w:cs="Times New Roman"/>
-                <w:sz w:val="24"/>
-                <w:szCs w:val="24"/>
-                <w:lang w:val="en-US"/>
-              </w:rPr>
-              <w:t>surname:”</w:t>
-            </w:r>
-            <w:r>
-              <w:rPr>
-                <w:lang w:val="en-US"/>
-              </w:rPr>
-              <w:t xml:space="preserve"> </w:t>
-            </w:r>
-            <w:r>
-              <w:rPr>
-                <w:rFonts w:ascii="Times New Roman" w:eastAsia="Times New Roman" w:hAnsi="Times New Roman" w:cs="Times New Roman"/>
-                <w:sz w:val="24"/>
-                <w:szCs w:val="24"/>
-                <w:lang w:val="en-US"/>
-              </w:rPr>
-              <w:t>Hernandez</w:t>
-            </w:r>
-            <w:r>
-              <w:rPr>
-                <w:rFonts w:ascii="Times New Roman" w:eastAsia="Times New Roman" w:hAnsi="Times New Roman" w:cs="Times New Roman"/>
-                <w:sz w:val="24"/>
-                <w:szCs w:val="24"/>
-                <w:lang w:val="en-US"/>
-              </w:rPr>
-              <w:t xml:space="preserve">” </w:t>
-            </w:r>
-            <w:r>
-              <w:rPr>
-                <w:rFonts w:ascii="Times New Roman" w:eastAsia="Times New Roman" w:hAnsi="Times New Roman" w:cs="Times New Roman"/>
-                <w:sz w:val="24"/>
-                <w:szCs w:val="24"/>
-                <w:lang w:val="en-US"/>
-              </w:rPr>
-              <w:t xml:space="preserve"> first Class:</w:t>
-            </w:r>
-            <w:r>
-              <w:rPr>
-                <w:rFonts w:ascii="Times New Roman" w:eastAsia="Times New Roman" w:hAnsi="Times New Roman" w:cs="Times New Roman"/>
-                <w:sz w:val="24"/>
-                <w:szCs w:val="24"/>
-                <w:lang w:val="en-US"/>
-              </w:rPr>
-              <w:t>false</w:t>
-            </w:r>
-            <w:r>
-              <w:rPr>
-                <w:rFonts w:ascii="Times New Roman" w:eastAsia="Times New Roman" w:hAnsi="Times New Roman" w:cs="Times New Roman"/>
-                <w:sz w:val="24"/>
-                <w:szCs w:val="24"/>
-                <w:lang w:val="en-US"/>
-              </w:rPr>
-              <w:t>, seat:</w:t>
-            </w:r>
-            <w:r>
-              <w:rPr>
-                <w:rFonts w:ascii="Times New Roman" w:eastAsia="Times New Roman" w:hAnsi="Times New Roman" w:cs="Times New Roman"/>
-                <w:sz w:val="24"/>
-                <w:szCs w:val="24"/>
-                <w:lang w:val="en-US"/>
-              </w:rPr>
-              <w:t>6</w:t>
-            </w:r>
-            <w:r>
-              <w:rPr>
-                <w:rFonts w:ascii="Times New Roman" w:eastAsia="Times New Roman" w:hAnsi="Times New Roman" w:cs="Times New Roman"/>
-                <w:sz w:val="24"/>
-                <w:szCs w:val="24"/>
-                <w:lang w:val="en-US"/>
-              </w:rPr>
-              <w:t>, miles:</w:t>
-            </w:r>
-            <w:r>
-              <w:rPr>
-                <w:rFonts w:ascii="Times New Roman" w:eastAsia="Times New Roman" w:hAnsi="Times New Roman" w:cs="Times New Roman"/>
-                <w:sz w:val="24"/>
-                <w:szCs w:val="24"/>
-                <w:lang w:val="en-US"/>
-              </w:rPr>
-              <w:t>100, id:</w:t>
-            </w:r>
-            <w:r>
-              <w:rPr>
-                <w:lang w:val="en-US"/>
-              </w:rPr>
-              <w:t xml:space="preserve"> </w:t>
-            </w:r>
-            <w:r>
-              <w:rPr>
-                <w:rFonts w:ascii="Times New Roman" w:eastAsia="Times New Roman" w:hAnsi="Times New Roman" w:cs="Times New Roman"/>
-                <w:sz w:val="24"/>
-                <w:szCs w:val="24"/>
-                <w:lang w:val="en-US"/>
-              </w:rPr>
-              <w:t>1105362267</w:t>
-            </w:r>
-            <w:r>
-              <w:rPr>
-                <w:rFonts w:ascii="Times New Roman" w:eastAsia="Times New Roman" w:hAnsi="Times New Roman" w:cs="Times New Roman"/>
-                <w:sz w:val="24"/>
-                <w:szCs w:val="24"/>
-                <w:lang w:val="en-US"/>
-              </w:rPr>
-              <w:t>)</w:t>
-            </w:r>
-          </w:p>
-          <w:p>
-            <w:pPr>
               <w:widowControl w:val="0"/>
               <w:spacing w:line="240" w:lineRule="auto"/>
               <w:rPr>
@@ -4374,7 +5126,6 @@
                 <w:szCs w:val="20"/>
                 <w:lang w:val="es-CO"/>
               </w:rPr>
-              <w:lastRenderedPageBreak/>
               <w:t>Al imprimir el queue, n</w:t>
             </w:r>
             <w:r>
@@ -5279,6 +6030,7 @@
                 <w:sz w:val="20"/>
                 <w:szCs w:val="20"/>
               </w:rPr>
+              <w:lastRenderedPageBreak/>
               <w:t>Queue</w:t>
             </w:r>
           </w:p>
@@ -6209,7 +6961,6 @@
                 <w:sz w:val="20"/>
                 <w:szCs w:val="20"/>
               </w:rPr>
-              <w:lastRenderedPageBreak/>
               <w:t>Queue</w:t>
             </w:r>
           </w:p>
@@ -7294,6 +8045,7 @@
                 <w:sz w:val="20"/>
                 <w:szCs w:val="20"/>
               </w:rPr>
+              <w:lastRenderedPageBreak/>
               <w:t>PriotiyQueueIngress</w:t>
             </w:r>
           </w:p>
@@ -7864,7 +8616,6 @@
                 <w:sz w:val="20"/>
                 <w:szCs w:val="20"/>
               </w:rPr>
-              <w:lastRenderedPageBreak/>
               <w:t>PriotiyQueueIngress</w:t>
             </w:r>
           </w:p>
@@ -9277,7 +10028,14 @@
                 <w:sz w:val="20"/>
                 <w:szCs w:val="20"/>
               </w:rPr>
-              <w:t>PriotiyQueueIngress</w:t>
+              <w:t>PriotiyQueue</w:t>
+            </w:r>
+            <w:r>
+              <w:rPr>
+                <w:sz w:val="20"/>
+                <w:szCs w:val="20"/>
+              </w:rPr>
+              <w:t>Out</w:t>
             </w:r>
           </w:p>
         </w:tc>
@@ -9825,6 +10583,7 @@
                 <w:sz w:val="20"/>
                 <w:szCs w:val="20"/>
               </w:rPr>
+              <w:lastRenderedPageBreak/>
               <w:t>Debería luego imprimir “</w:t>
             </w:r>
             <w:r>
@@ -9874,7 +10633,14 @@
                 <w:sz w:val="20"/>
                 <w:szCs w:val="20"/>
               </w:rPr>
-              <w:t>PriotiyQueueIngress</w:t>
+              <w:t>PriotiyQueueIn</w:t>
+            </w:r>
+            <w:r>
+              <w:rPr>
+                <w:sz w:val="20"/>
+                <w:szCs w:val="20"/>
+              </w:rPr>
+              <w:t>Out</w:t>
             </w:r>
           </w:p>
         </w:tc>
@@ -10171,7 +10937,6 @@
                 <w:szCs w:val="24"/>
                 <w:lang w:val="en-US"/>
               </w:rPr>
-              <w:lastRenderedPageBreak/>
               <w:t>LocalTime.of(14, 30, 0)</w:t>
             </w:r>
           </w:p>
@@ -10332,16 +11097,7 @@
                 <w:szCs w:val="24"/>
                 <w:lang w:val="en-US"/>
               </w:rPr>
-              <w:t>:</w:t>
-            </w:r>
-            <w:r>
-              <w:rPr>
-                <w:rFonts w:ascii="Times New Roman" w:eastAsia="Times New Roman" w:hAnsi="Times New Roman" w:cs="Times New Roman"/>
-                <w:sz w:val="24"/>
-                <w:szCs w:val="24"/>
-                <w:lang w:val="en-US"/>
-              </w:rPr>
-              <w:t>7</w:t>
+              <w:t>:7</w:t>
             </w:r>
             <w:r>
               <w:rPr>
@@ -10444,7 +11200,6 @@
                 <w:sz w:val="20"/>
                 <w:szCs w:val="20"/>
               </w:rPr>
-              <w:lastRenderedPageBreak/>
               <w:t>Juntaríamos los 2 elementos y debería impirimir “</w:t>
             </w:r>
             <w:r>
@@ -10494,7 +11249,14 @@
                 <w:sz w:val="20"/>
                 <w:szCs w:val="20"/>
               </w:rPr>
-              <w:t>PriotiyQueueIngress</w:t>
+              <w:t>PriotiyQueue</w:t>
+            </w:r>
+            <w:r>
+              <w:rPr>
+                <w:sz w:val="20"/>
+                <w:szCs w:val="20"/>
+              </w:rPr>
+              <w:t>Out</w:t>
             </w:r>
           </w:p>
         </w:tc>
@@ -10955,7 +11717,14 @@
                 <w:sz w:val="20"/>
                 <w:szCs w:val="20"/>
               </w:rPr>
-              <w:t xml:space="preserve"> PriotiyQueueIngress</w:t>
+              <w:t xml:space="preserve"> PriotiyQueue</w:t>
+            </w:r>
+            <w:r>
+              <w:rPr>
+                <w:sz w:val="20"/>
+                <w:szCs w:val="20"/>
+              </w:rPr>
+              <w:t>Out</w:t>
             </w:r>
           </w:p>
         </w:tc>
@@ -11152,7 +11921,14 @@
                 <w:sz w:val="20"/>
                 <w:szCs w:val="20"/>
               </w:rPr>
-              <w:t>PriotiyQueueIngress</w:t>
+              <w:t>PriotiyQue</w:t>
+            </w:r>
+            <w:r>
+              <w:rPr>
+                <w:sz w:val="20"/>
+                <w:szCs w:val="20"/>
+              </w:rPr>
+              <w:t>Out</w:t>
             </w:r>
           </w:p>
         </w:tc>
@@ -11331,7 +12107,14 @@
                 <w:sz w:val="20"/>
                 <w:szCs w:val="20"/>
               </w:rPr>
-              <w:t>PriotiyQueueIngress</w:t>
+              <w:t>PriotiyQue</w:t>
+            </w:r>
+            <w:r>
+              <w:rPr>
+                <w:sz w:val="20"/>
+                <w:szCs w:val="20"/>
+              </w:rPr>
+              <w:t>Out</w:t>
             </w:r>
           </w:p>
         </w:tc>
@@ -11496,7 +12279,15 @@
                 <w:sz w:val="20"/>
                 <w:szCs w:val="20"/>
               </w:rPr>
-              <w:t>PriotiyQueueIngress</w:t>
+              <w:lastRenderedPageBreak/>
+              <w:t>PriotiyQueue</w:t>
+            </w:r>
+            <w:r>
+              <w:rPr>
+                <w:sz w:val="20"/>
+                <w:szCs w:val="20"/>
+              </w:rPr>
+              <w:t>Out</w:t>
             </w:r>
           </w:p>
         </w:tc>
@@ -11646,6 +12437,1768 @@
         <w:rPr>
           <w:sz w:val="20"/>
           <w:szCs w:val="20"/>
+        </w:rPr>
+      </w:pPr>
+    </w:p>
+    <w:p>
+      <w:pPr>
+        <w:jc w:val="both"/>
+        <w:rPr>
+          <w:sz w:val="20"/>
+          <w:szCs w:val="20"/>
+        </w:rPr>
+      </w:pPr>
+    </w:p>
+    <w:p>
+      <w:pPr>
+        <w:jc w:val="both"/>
+        <w:rPr>
+          <w:sz w:val="20"/>
+          <w:szCs w:val="20"/>
+        </w:rPr>
+      </w:pPr>
+    </w:p>
+    <w:tbl>
+      <w:tblPr>
+        <w:tblStyle w:val="ab"/>
+        <w:tblW w:w="10800" w:type="dxa"/>
+        <w:tblInd w:w="0" w:type="dxa"/>
+        <w:tblBorders>
+          <w:top w:val="single" w:sz="8" w:space="0" w:color="000000"/>
+          <w:left w:val="single" w:sz="8" w:space="0" w:color="000000"/>
+          <w:bottom w:val="single" w:sz="8" w:space="0" w:color="000000"/>
+          <w:right w:val="single" w:sz="8" w:space="0" w:color="000000"/>
+          <w:insideH w:val="single" w:sz="8" w:space="0" w:color="000000"/>
+          <w:insideV w:val="single" w:sz="8" w:space="0" w:color="000000"/>
+        </w:tblBorders>
+        <w:tblLayout w:type="fixed"/>
+        <w:tblLook w:val="0600" w:firstRow="0" w:lastRow="0" w:firstColumn="0" w:lastColumn="0" w:noHBand="1" w:noVBand="1"/>
+      </w:tblPr>
+      <w:tblGrid>
+        <w:gridCol w:w="1170"/>
+        <w:gridCol w:w="1485"/>
+        <w:gridCol w:w="1410"/>
+        <w:gridCol w:w="2400"/>
+        <w:gridCol w:w="4335"/>
+      </w:tblGrid>
+      <w:tr>
+        <w:trPr>
+          <w:trHeight w:val="400"/>
+        </w:trPr>
+        <w:tc>
+          <w:tcPr>
+            <w:tcW w:w="10800" w:type="dxa"/>
+            <w:gridSpan w:val="5"/>
+            <w:shd w:val="clear" w:color="auto" w:fill="auto"/>
+            <w:tcMar>
+              <w:top w:w="100" w:type="dxa"/>
+              <w:left w:w="100" w:type="dxa"/>
+              <w:bottom w:w="100" w:type="dxa"/>
+              <w:right w:w="100" w:type="dxa"/>
+            </w:tcMar>
+            <w:vAlign w:val="center"/>
+          </w:tcPr>
+          <w:p>
+            <w:pPr>
+              <w:widowControl w:val="0"/>
+              <w:spacing w:line="240" w:lineRule="auto"/>
+              <w:rPr>
+                <w:sz w:val="20"/>
+                <w:szCs w:val="20"/>
+                <w:lang w:val="es-CO"/>
+              </w:rPr>
+            </w:pPr>
+            <w:r>
+              <w:rPr>
+                <w:b/>
+                <w:sz w:val="20"/>
+                <w:szCs w:val="20"/>
+              </w:rPr>
+              <w:t>Objetivo de la Prueba:</w:t>
+            </w:r>
+            <w:r>
+              <w:rPr>
+                <w:sz w:val="20"/>
+                <w:szCs w:val="20"/>
+              </w:rPr>
+              <w:t xml:space="preserve"> Probar el correcto funcionamiento de delete de</w:t>
+            </w:r>
+            <w:r>
+              <w:rPr>
+                <w:sz w:val="20"/>
+                <w:szCs w:val="20"/>
+              </w:rPr>
+              <w:t>l HashTable</w:t>
+            </w:r>
+          </w:p>
+        </w:tc>
+      </w:tr>
+      <w:tr>
+        <w:tc>
+          <w:tcPr>
+            <w:tcW w:w="1170" w:type="dxa"/>
+            <w:shd w:val="clear" w:color="auto" w:fill="EFEFEF"/>
+            <w:tcMar>
+              <w:top w:w="100" w:type="dxa"/>
+              <w:left w:w="100" w:type="dxa"/>
+              <w:bottom w:w="100" w:type="dxa"/>
+              <w:right w:w="100" w:type="dxa"/>
+            </w:tcMar>
+            <w:vAlign w:val="center"/>
+          </w:tcPr>
+          <w:p>
+            <w:pPr>
+              <w:widowControl w:val="0"/>
+              <w:spacing w:line="240" w:lineRule="auto"/>
+              <w:rPr>
+                <w:b/>
+                <w:sz w:val="20"/>
+                <w:szCs w:val="20"/>
+              </w:rPr>
+            </w:pPr>
+            <w:r>
+              <w:rPr>
+                <w:b/>
+                <w:sz w:val="20"/>
+                <w:szCs w:val="20"/>
+              </w:rPr>
+              <w:t>Clase</w:t>
+            </w:r>
+          </w:p>
+        </w:tc>
+        <w:tc>
+          <w:tcPr>
+            <w:tcW w:w="1485" w:type="dxa"/>
+            <w:shd w:val="clear" w:color="auto" w:fill="EFEFEF"/>
+            <w:tcMar>
+              <w:top w:w="100" w:type="dxa"/>
+              <w:left w:w="100" w:type="dxa"/>
+              <w:bottom w:w="100" w:type="dxa"/>
+              <w:right w:w="100" w:type="dxa"/>
+            </w:tcMar>
+            <w:vAlign w:val="center"/>
+          </w:tcPr>
+          <w:p>
+            <w:pPr>
+              <w:widowControl w:val="0"/>
+              <w:spacing w:line="240" w:lineRule="auto"/>
+              <w:rPr>
+                <w:b/>
+                <w:sz w:val="20"/>
+                <w:szCs w:val="20"/>
+              </w:rPr>
+            </w:pPr>
+            <w:r>
+              <w:rPr>
+                <w:b/>
+                <w:sz w:val="20"/>
+                <w:szCs w:val="20"/>
+              </w:rPr>
+              <w:t>Método</w:t>
+            </w:r>
+          </w:p>
+        </w:tc>
+        <w:tc>
+          <w:tcPr>
+            <w:tcW w:w="1410" w:type="dxa"/>
+            <w:shd w:val="clear" w:color="auto" w:fill="EFEFEF"/>
+            <w:tcMar>
+              <w:top w:w="100" w:type="dxa"/>
+              <w:left w:w="100" w:type="dxa"/>
+              <w:bottom w:w="100" w:type="dxa"/>
+              <w:right w:w="100" w:type="dxa"/>
+            </w:tcMar>
+            <w:vAlign w:val="center"/>
+          </w:tcPr>
+          <w:p>
+            <w:pPr>
+              <w:widowControl w:val="0"/>
+              <w:spacing w:line="240" w:lineRule="auto"/>
+              <w:rPr>
+                <w:b/>
+                <w:sz w:val="20"/>
+                <w:szCs w:val="20"/>
+              </w:rPr>
+            </w:pPr>
+            <w:r>
+              <w:rPr>
+                <w:b/>
+                <w:sz w:val="20"/>
+                <w:szCs w:val="20"/>
+              </w:rPr>
+              <w:t>Escenario</w:t>
+            </w:r>
+          </w:p>
+        </w:tc>
+        <w:tc>
+          <w:tcPr>
+            <w:tcW w:w="2400" w:type="dxa"/>
+            <w:shd w:val="clear" w:color="auto" w:fill="EFEFEF"/>
+            <w:tcMar>
+              <w:top w:w="100" w:type="dxa"/>
+              <w:left w:w="100" w:type="dxa"/>
+              <w:bottom w:w="100" w:type="dxa"/>
+              <w:right w:w="100" w:type="dxa"/>
+            </w:tcMar>
+            <w:vAlign w:val="center"/>
+          </w:tcPr>
+          <w:p>
+            <w:pPr>
+              <w:widowControl w:val="0"/>
+              <w:spacing w:line="240" w:lineRule="auto"/>
+              <w:rPr>
+                <w:b/>
+                <w:sz w:val="20"/>
+                <w:szCs w:val="20"/>
+              </w:rPr>
+            </w:pPr>
+            <w:r>
+              <w:rPr>
+                <w:b/>
+                <w:sz w:val="20"/>
+                <w:szCs w:val="20"/>
+              </w:rPr>
+              <w:t>Valores de Entrada</w:t>
+            </w:r>
+          </w:p>
+        </w:tc>
+        <w:tc>
+          <w:tcPr>
+            <w:tcW w:w="4335" w:type="dxa"/>
+            <w:shd w:val="clear" w:color="auto" w:fill="EFEFEF"/>
+            <w:tcMar>
+              <w:top w:w="100" w:type="dxa"/>
+              <w:left w:w="100" w:type="dxa"/>
+              <w:bottom w:w="100" w:type="dxa"/>
+              <w:right w:w="100" w:type="dxa"/>
+            </w:tcMar>
+            <w:vAlign w:val="center"/>
+          </w:tcPr>
+          <w:p>
+            <w:pPr>
+              <w:widowControl w:val="0"/>
+              <w:spacing w:line="240" w:lineRule="auto"/>
+              <w:rPr>
+                <w:b/>
+                <w:sz w:val="20"/>
+                <w:szCs w:val="20"/>
+              </w:rPr>
+            </w:pPr>
+            <w:r>
+              <w:rPr>
+                <w:b/>
+                <w:sz w:val="20"/>
+                <w:szCs w:val="20"/>
+              </w:rPr>
+              <w:t>Resultado esperado</w:t>
+            </w:r>
+          </w:p>
+        </w:tc>
+      </w:tr>
+      <w:tr>
+        <w:trPr>
+          <w:trHeight w:val="390"/>
+        </w:trPr>
+        <w:tc>
+          <w:tcPr>
+            <w:tcW w:w="1170" w:type="dxa"/>
+            <w:shd w:val="clear" w:color="auto" w:fill="auto"/>
+            <w:tcMar>
+              <w:top w:w="100" w:type="dxa"/>
+              <w:left w:w="100" w:type="dxa"/>
+              <w:bottom w:w="100" w:type="dxa"/>
+              <w:right w:w="100" w:type="dxa"/>
+            </w:tcMar>
+            <w:vAlign w:val="center"/>
+          </w:tcPr>
+          <w:p>
+            <w:pPr>
+              <w:widowControl w:val="0"/>
+              <w:spacing w:line="240" w:lineRule="auto"/>
+              <w:rPr>
+                <w:sz w:val="20"/>
+                <w:szCs w:val="20"/>
+              </w:rPr>
+            </w:pPr>
+            <w:r>
+              <w:rPr>
+                <w:sz w:val="20"/>
+                <w:szCs w:val="20"/>
+              </w:rPr>
+              <w:t>HashTable</w:t>
+            </w:r>
+          </w:p>
+        </w:tc>
+        <w:tc>
+          <w:tcPr>
+            <w:tcW w:w="1485" w:type="dxa"/>
+            <w:shd w:val="clear" w:color="auto" w:fill="auto"/>
+            <w:tcMar>
+              <w:top w:w="100" w:type="dxa"/>
+              <w:left w:w="100" w:type="dxa"/>
+              <w:bottom w:w="100" w:type="dxa"/>
+              <w:right w:w="100" w:type="dxa"/>
+            </w:tcMar>
+            <w:vAlign w:val="center"/>
+          </w:tcPr>
+          <w:p>
+            <w:pPr>
+              <w:widowControl w:val="0"/>
+              <w:spacing w:line="240" w:lineRule="auto"/>
+              <w:rPr>
+                <w:sz w:val="20"/>
+                <w:szCs w:val="20"/>
+              </w:rPr>
+            </w:pPr>
+            <w:r>
+              <w:rPr>
+                <w:sz w:val="20"/>
+                <w:szCs w:val="20"/>
+              </w:rPr>
+              <w:t>insert</w:t>
+            </w:r>
+          </w:p>
+        </w:tc>
+        <w:tc>
+          <w:tcPr>
+            <w:tcW w:w="1410" w:type="dxa"/>
+            <w:shd w:val="clear" w:color="auto" w:fill="auto"/>
+            <w:tcMar>
+              <w:top w:w="100" w:type="dxa"/>
+              <w:left w:w="100" w:type="dxa"/>
+              <w:bottom w:w="100" w:type="dxa"/>
+              <w:right w:w="100" w:type="dxa"/>
+            </w:tcMar>
+            <w:vAlign w:val="center"/>
+          </w:tcPr>
+          <w:p>
+            <w:pPr>
+              <w:widowControl w:val="0"/>
+              <w:spacing w:line="240" w:lineRule="auto"/>
+              <w:rPr>
+                <w:sz w:val="20"/>
+                <w:szCs w:val="20"/>
+              </w:rPr>
+            </w:pPr>
+            <w:r>
+              <w:rPr>
+                <w:color w:val="000000"/>
+                <w:sz w:val="20"/>
+                <w:szCs w:val="20"/>
+              </w:rPr>
+              <w:t>setupStage</w:t>
+            </w:r>
+            <w:r>
+              <w:rPr>
+                <w:color w:val="000000"/>
+                <w:sz w:val="20"/>
+                <w:szCs w:val="20"/>
+              </w:rPr>
+              <w:t>1</w:t>
+            </w:r>
+          </w:p>
+        </w:tc>
+        <w:tc>
+          <w:tcPr>
+            <w:tcW w:w="2400" w:type="dxa"/>
+            <w:shd w:val="clear" w:color="auto" w:fill="auto"/>
+            <w:tcMar>
+              <w:top w:w="100" w:type="dxa"/>
+              <w:left w:w="100" w:type="dxa"/>
+              <w:bottom w:w="100" w:type="dxa"/>
+              <w:right w:w="100" w:type="dxa"/>
+            </w:tcMar>
+            <w:vAlign w:val="center"/>
+          </w:tcPr>
+          <w:p>
+            <w:pPr>
+              <w:spacing w:line="240" w:lineRule="auto"/>
+              <w:rPr>
+                <w:sz w:val="20"/>
+                <w:szCs w:val="20"/>
+                <w:lang w:val="en-US"/>
+              </w:rPr>
+            </w:pPr>
+            <w:r>
+              <w:rPr>
+                <w:sz w:val="20"/>
+                <w:szCs w:val="20"/>
+                <w:lang w:val="en-US"/>
+              </w:rPr>
+              <w:t>Passenger p1 = new Passenger("Valeria","Ortiz",true,6,50,12345678);</w:t>
+            </w:r>
+          </w:p>
+          <w:p>
+            <w:pPr>
+              <w:spacing w:line="240" w:lineRule="auto"/>
+              <w:rPr>
+                <w:sz w:val="20"/>
+                <w:szCs w:val="20"/>
+                <w:lang w:val="es-CO"/>
+              </w:rPr>
+            </w:pPr>
+            <w:r>
+              <w:rPr>
+                <w:sz w:val="20"/>
+                <w:szCs w:val="20"/>
+                <w:lang w:val="es-CO"/>
+              </w:rPr>
+              <w:t>Y como clave el n</w:t>
+            </w:r>
+            <w:r>
+              <w:rPr>
+                <w:sz w:val="20"/>
+                <w:szCs w:val="20"/>
+                <w:lang w:val="es-CO"/>
+              </w:rPr>
+              <w:t>ombre</w:t>
+            </w:r>
+          </w:p>
+        </w:tc>
+        <w:tc>
+          <w:tcPr>
+            <w:tcW w:w="4335" w:type="dxa"/>
+            <w:shd w:val="clear" w:color="auto" w:fill="auto"/>
+            <w:tcMar>
+              <w:top w:w="100" w:type="dxa"/>
+              <w:left w:w="100" w:type="dxa"/>
+              <w:bottom w:w="100" w:type="dxa"/>
+              <w:right w:w="100" w:type="dxa"/>
+            </w:tcMar>
+            <w:vAlign w:val="center"/>
+          </w:tcPr>
+          <w:p>
+            <w:pPr>
+              <w:widowControl w:val="0"/>
+              <w:spacing w:line="240" w:lineRule="auto"/>
+              <w:rPr>
+                <w:sz w:val="20"/>
+                <w:szCs w:val="20"/>
+              </w:rPr>
+            </w:pPr>
+            <w:r>
+              <w:rPr>
+                <w:sz w:val="20"/>
+                <w:szCs w:val="20"/>
+              </w:rPr>
+              <w:t>Debería luego imprimir “</w:t>
+            </w:r>
+            <w:r>
+              <w:rPr>
+                <w:sz w:val="20"/>
+                <w:szCs w:val="20"/>
+              </w:rPr>
+              <w:t>name=Valeria,</w:t>
+            </w:r>
+            <w:r>
+              <w:rPr>
+                <w:sz w:val="20"/>
+                <w:szCs w:val="20"/>
+              </w:rPr>
+              <w:t xml:space="preserve">” </w:t>
+            </w:r>
+          </w:p>
+        </w:tc>
+      </w:tr>
+      <w:tr>
+        <w:trPr>
+          <w:trHeight w:val="390"/>
+        </w:trPr>
+        <w:tc>
+          <w:tcPr>
+            <w:tcW w:w="1170" w:type="dxa"/>
+            <w:shd w:val="clear" w:color="auto" w:fill="auto"/>
+            <w:tcMar>
+              <w:top w:w="100" w:type="dxa"/>
+              <w:left w:w="100" w:type="dxa"/>
+              <w:bottom w:w="100" w:type="dxa"/>
+              <w:right w:w="100" w:type="dxa"/>
+            </w:tcMar>
+            <w:vAlign w:val="center"/>
+          </w:tcPr>
+          <w:p>
+            <w:pPr>
+              <w:widowControl w:val="0"/>
+              <w:spacing w:line="240" w:lineRule="auto"/>
+              <w:rPr>
+                <w:sz w:val="20"/>
+                <w:szCs w:val="20"/>
+              </w:rPr>
+            </w:pPr>
+            <w:r>
+              <w:rPr>
+                <w:sz w:val="20"/>
+                <w:szCs w:val="20"/>
+              </w:rPr>
+              <w:t>HashTable</w:t>
+            </w:r>
+          </w:p>
+        </w:tc>
+        <w:tc>
+          <w:tcPr>
+            <w:tcW w:w="1485" w:type="dxa"/>
+            <w:shd w:val="clear" w:color="auto" w:fill="auto"/>
+            <w:tcMar>
+              <w:top w:w="100" w:type="dxa"/>
+              <w:left w:w="100" w:type="dxa"/>
+              <w:bottom w:w="100" w:type="dxa"/>
+              <w:right w:w="100" w:type="dxa"/>
+            </w:tcMar>
+            <w:vAlign w:val="center"/>
+          </w:tcPr>
+          <w:p>
+            <w:pPr>
+              <w:widowControl w:val="0"/>
+              <w:spacing w:line="240" w:lineRule="auto"/>
+              <w:rPr>
+                <w:sz w:val="20"/>
+                <w:szCs w:val="20"/>
+              </w:rPr>
+            </w:pPr>
+            <w:r>
+              <w:rPr>
+                <w:sz w:val="20"/>
+                <w:szCs w:val="20"/>
+              </w:rPr>
+              <w:t>insert</w:t>
+            </w:r>
+          </w:p>
+        </w:tc>
+        <w:tc>
+          <w:tcPr>
+            <w:tcW w:w="1410" w:type="dxa"/>
+            <w:shd w:val="clear" w:color="auto" w:fill="auto"/>
+            <w:tcMar>
+              <w:top w:w="100" w:type="dxa"/>
+              <w:left w:w="100" w:type="dxa"/>
+              <w:bottom w:w="100" w:type="dxa"/>
+              <w:right w:w="100" w:type="dxa"/>
+            </w:tcMar>
+            <w:vAlign w:val="center"/>
+          </w:tcPr>
+          <w:p>
+            <w:pPr>
+              <w:widowControl w:val="0"/>
+              <w:spacing w:line="240" w:lineRule="auto"/>
+              <w:rPr>
+                <w:sz w:val="20"/>
+                <w:szCs w:val="20"/>
+              </w:rPr>
+            </w:pPr>
+            <w:r>
+              <w:rPr>
+                <w:color w:val="000000"/>
+                <w:sz w:val="20"/>
+                <w:szCs w:val="20"/>
+              </w:rPr>
+              <w:t>setupStage</w:t>
+            </w:r>
+            <w:r>
+              <w:rPr>
+                <w:color w:val="000000"/>
+                <w:sz w:val="20"/>
+                <w:szCs w:val="20"/>
+              </w:rPr>
+              <w:t>2</w:t>
+            </w:r>
+          </w:p>
+        </w:tc>
+        <w:tc>
+          <w:tcPr>
+            <w:tcW w:w="2400" w:type="dxa"/>
+            <w:shd w:val="clear" w:color="auto" w:fill="auto"/>
+            <w:tcMar>
+              <w:top w:w="100" w:type="dxa"/>
+              <w:left w:w="100" w:type="dxa"/>
+              <w:bottom w:w="100" w:type="dxa"/>
+              <w:right w:w="100" w:type="dxa"/>
+            </w:tcMar>
+            <w:vAlign w:val="center"/>
+          </w:tcPr>
+          <w:p>
+            <w:pPr>
+              <w:spacing w:line="240" w:lineRule="auto"/>
+              <w:rPr>
+                <w:sz w:val="20"/>
+                <w:szCs w:val="20"/>
+                <w:lang w:val="en-US"/>
+              </w:rPr>
+            </w:pPr>
+            <w:r>
+              <w:rPr>
+                <w:sz w:val="20"/>
+                <w:szCs w:val="20"/>
+                <w:lang w:val="en-US"/>
+              </w:rPr>
+              <w:t>Passenger p1 = new Passenger("Cole","Min",true,9,1000,11099205);</w:t>
+            </w:r>
+          </w:p>
+          <w:p>
+            <w:pPr>
+              <w:spacing w:line="240" w:lineRule="auto"/>
+              <w:rPr>
+                <w:sz w:val="20"/>
+                <w:szCs w:val="20"/>
+                <w:lang w:val="en-US"/>
+              </w:rPr>
+            </w:pPr>
+          </w:p>
+          <w:p>
+            <w:pPr>
+              <w:spacing w:line="240" w:lineRule="auto"/>
+              <w:rPr>
+                <w:sz w:val="20"/>
+                <w:szCs w:val="20"/>
+                <w:lang w:val="en-US"/>
+              </w:rPr>
+            </w:pPr>
+            <w:r>
+              <w:rPr>
+                <w:sz w:val="20"/>
+                <w:szCs w:val="20"/>
+                <w:lang w:val="en-US"/>
+              </w:rPr>
+              <w:t>Passenger p2 = new Passenger("Dani","Ramirez",true,7,1111,99999999);</w:t>
+            </w:r>
+          </w:p>
+          <w:p>
+            <w:pPr>
+              <w:spacing w:line="240" w:lineRule="auto"/>
+              <w:rPr>
+                <w:sz w:val="20"/>
+                <w:szCs w:val="20"/>
+                <w:lang w:val="en-US"/>
+              </w:rPr>
+            </w:pPr>
+            <w:r>
+              <w:rPr>
+                <w:sz w:val="20"/>
+                <w:szCs w:val="20"/>
+                <w:lang w:val="en-US"/>
+              </w:rPr>
+              <w:t>Como clave el nombre</w:t>
+            </w:r>
+          </w:p>
+          <w:p>
+            <w:pPr>
+              <w:spacing w:line="240" w:lineRule="auto"/>
+              <w:rPr>
+                <w:sz w:val="20"/>
+                <w:szCs w:val="20"/>
+                <w:lang w:val="en-US"/>
+              </w:rPr>
+            </w:pPr>
+          </w:p>
+          <w:p>
+            <w:pPr>
+              <w:spacing w:line="240" w:lineRule="auto"/>
+              <w:rPr>
+                <w:sz w:val="20"/>
+                <w:szCs w:val="20"/>
+                <w:lang w:val="en-US"/>
+              </w:rPr>
+            </w:pPr>
+          </w:p>
+        </w:tc>
+        <w:tc>
+          <w:tcPr>
+            <w:tcW w:w="4335" w:type="dxa"/>
+            <w:shd w:val="clear" w:color="auto" w:fill="auto"/>
+            <w:tcMar>
+              <w:top w:w="100" w:type="dxa"/>
+              <w:left w:w="100" w:type="dxa"/>
+              <w:bottom w:w="100" w:type="dxa"/>
+              <w:right w:w="100" w:type="dxa"/>
+            </w:tcMar>
+            <w:vAlign w:val="center"/>
+          </w:tcPr>
+          <w:p>
+            <w:pPr>
+              <w:widowControl w:val="0"/>
+              <w:spacing w:line="240" w:lineRule="auto"/>
+              <w:rPr>
+                <w:sz w:val="20"/>
+                <w:szCs w:val="20"/>
+                <w:lang w:val="en-US"/>
+              </w:rPr>
+            </w:pPr>
+            <w:r>
+              <w:rPr>
+                <w:sz w:val="20"/>
+                <w:szCs w:val="20"/>
+                <w:lang w:val="en-US"/>
+              </w:rPr>
+              <w:t>Debe retornar “name=Cole,  name=Valeria,  name=pipe,  name=Dani,</w:t>
+            </w:r>
+            <w:r>
+              <w:rPr>
+                <w:sz w:val="20"/>
+                <w:szCs w:val="20"/>
+                <w:lang w:val="en-US"/>
+              </w:rPr>
+              <w:t xml:space="preserve"> </w:t>
+            </w:r>
+            <w:r>
+              <w:rPr>
+                <w:sz w:val="20"/>
+                <w:szCs w:val="20"/>
+                <w:lang w:val="en-US"/>
+              </w:rPr>
+              <w:t xml:space="preserve">”; </w:t>
+            </w:r>
+          </w:p>
+        </w:tc>
+      </w:tr>
+      <w:tr>
+        <w:trPr>
+          <w:trHeight w:val="390"/>
+        </w:trPr>
+        <w:tc>
+          <w:tcPr>
+            <w:tcW w:w="1170" w:type="dxa"/>
+            <w:shd w:val="clear" w:color="auto" w:fill="auto"/>
+            <w:tcMar>
+              <w:top w:w="100" w:type="dxa"/>
+              <w:left w:w="100" w:type="dxa"/>
+              <w:bottom w:w="100" w:type="dxa"/>
+              <w:right w:w="100" w:type="dxa"/>
+            </w:tcMar>
+            <w:vAlign w:val="center"/>
+          </w:tcPr>
+          <w:p>
+            <w:pPr>
+              <w:widowControl w:val="0"/>
+              <w:spacing w:line="240" w:lineRule="auto"/>
+              <w:rPr>
+                <w:sz w:val="20"/>
+                <w:szCs w:val="20"/>
+              </w:rPr>
+            </w:pPr>
+            <w:r>
+              <w:rPr>
+                <w:sz w:val="20"/>
+                <w:szCs w:val="20"/>
+              </w:rPr>
+              <w:t>HashTable</w:t>
+            </w:r>
+          </w:p>
+        </w:tc>
+        <w:tc>
+          <w:tcPr>
+            <w:tcW w:w="1485" w:type="dxa"/>
+            <w:shd w:val="clear" w:color="auto" w:fill="auto"/>
+            <w:tcMar>
+              <w:top w:w="100" w:type="dxa"/>
+              <w:left w:w="100" w:type="dxa"/>
+              <w:bottom w:w="100" w:type="dxa"/>
+              <w:right w:w="100" w:type="dxa"/>
+            </w:tcMar>
+            <w:vAlign w:val="center"/>
+          </w:tcPr>
+          <w:p>
+            <w:pPr>
+              <w:widowControl w:val="0"/>
+              <w:spacing w:line="240" w:lineRule="auto"/>
+              <w:rPr>
+                <w:sz w:val="20"/>
+                <w:szCs w:val="20"/>
+              </w:rPr>
+            </w:pPr>
+            <w:r>
+              <w:rPr>
+                <w:sz w:val="20"/>
+                <w:szCs w:val="20"/>
+              </w:rPr>
+              <w:t>insert</w:t>
+            </w:r>
+          </w:p>
+        </w:tc>
+        <w:tc>
+          <w:tcPr>
+            <w:tcW w:w="1410" w:type="dxa"/>
+            <w:shd w:val="clear" w:color="auto" w:fill="auto"/>
+            <w:tcMar>
+              <w:top w:w="100" w:type="dxa"/>
+              <w:left w:w="100" w:type="dxa"/>
+              <w:bottom w:w="100" w:type="dxa"/>
+              <w:right w:w="100" w:type="dxa"/>
+            </w:tcMar>
+            <w:vAlign w:val="center"/>
+          </w:tcPr>
+          <w:p>
+            <w:pPr>
+              <w:widowControl w:val="0"/>
+              <w:spacing w:line="240" w:lineRule="auto"/>
+              <w:rPr>
+                <w:sz w:val="20"/>
+                <w:szCs w:val="20"/>
+              </w:rPr>
+            </w:pPr>
+            <w:r>
+              <w:rPr>
+                <w:color w:val="000000"/>
+                <w:sz w:val="20"/>
+                <w:szCs w:val="20"/>
+              </w:rPr>
+              <w:t>setupStage</w:t>
+            </w:r>
+            <w:r>
+              <w:rPr>
+                <w:color w:val="000000"/>
+                <w:sz w:val="20"/>
+                <w:szCs w:val="20"/>
+              </w:rPr>
+              <w:t>2</w:t>
+            </w:r>
+          </w:p>
+        </w:tc>
+        <w:tc>
+          <w:tcPr>
+            <w:tcW w:w="2400" w:type="dxa"/>
+            <w:shd w:val="clear" w:color="auto" w:fill="auto"/>
+            <w:tcMar>
+              <w:top w:w="100" w:type="dxa"/>
+              <w:left w:w="100" w:type="dxa"/>
+              <w:bottom w:w="100" w:type="dxa"/>
+              <w:right w:w="100" w:type="dxa"/>
+            </w:tcMar>
+            <w:vAlign w:val="center"/>
+          </w:tcPr>
+          <w:p>
+            <w:pPr>
+              <w:spacing w:line="240" w:lineRule="auto"/>
+              <w:rPr>
+                <w:sz w:val="20"/>
+                <w:szCs w:val="20"/>
+                <w:lang w:val="en-US"/>
+              </w:rPr>
+            </w:pPr>
+            <w:r>
+              <w:rPr>
+                <w:sz w:val="20"/>
+                <w:szCs w:val="20"/>
+                <w:lang w:val="en-US"/>
+              </w:rPr>
+              <w:t xml:space="preserve"> Passenger p2 = new Passenger("Danielle","marsh",true,7,1111,99999999);</w:t>
+            </w:r>
+          </w:p>
+          <w:p>
+            <w:pPr>
+              <w:spacing w:line="240" w:lineRule="auto"/>
+              <w:rPr>
+                <w:sz w:val="20"/>
+                <w:szCs w:val="20"/>
+                <w:lang w:val="en-US"/>
+              </w:rPr>
+            </w:pPr>
+            <w:r>
+              <w:rPr>
+                <w:sz w:val="20"/>
+                <w:szCs w:val="20"/>
+                <w:lang w:val="en-US"/>
+              </w:rPr>
+              <w:t xml:space="preserve">  Passenger p4 = new Passenger("Danielle","marsh",true,7,1111,99999999);</w:t>
+            </w:r>
+          </w:p>
+          <w:p>
+            <w:pPr>
+              <w:spacing w:line="240" w:lineRule="auto"/>
+              <w:rPr>
+                <w:sz w:val="20"/>
+                <w:szCs w:val="20"/>
+                <w:lang w:val="en-US"/>
+              </w:rPr>
+            </w:pPr>
+            <w:r>
+              <w:rPr>
+                <w:sz w:val="20"/>
+                <w:szCs w:val="20"/>
+                <w:lang w:val="en-US"/>
+              </w:rPr>
+              <w:t>Como clave el nombre</w:t>
+            </w:r>
+          </w:p>
+        </w:tc>
+        <w:tc>
+          <w:tcPr>
+            <w:tcW w:w="4335" w:type="dxa"/>
+            <w:shd w:val="clear" w:color="auto" w:fill="auto"/>
+            <w:tcMar>
+              <w:top w:w="100" w:type="dxa"/>
+              <w:left w:w="100" w:type="dxa"/>
+              <w:bottom w:w="100" w:type="dxa"/>
+              <w:right w:w="100" w:type="dxa"/>
+            </w:tcMar>
+            <w:vAlign w:val="center"/>
+          </w:tcPr>
+          <w:p>
+            <w:pPr>
+              <w:widowControl w:val="0"/>
+              <w:spacing w:line="240" w:lineRule="auto"/>
+              <w:rPr>
+                <w:sz w:val="20"/>
+                <w:szCs w:val="20"/>
+                <w:lang w:val="en-US"/>
+              </w:rPr>
+            </w:pPr>
+            <w:r>
+              <w:rPr>
+                <w:sz w:val="20"/>
+                <w:szCs w:val="20"/>
+                <w:lang w:val="en-US"/>
+              </w:rPr>
+              <w:t xml:space="preserve">Debe mostrar un </w:t>
+            </w:r>
+            <w:r>
+              <w:rPr>
+                <w:sz w:val="20"/>
+                <w:szCs w:val="20"/>
+                <w:lang w:val="en-US"/>
+              </w:rPr>
+              <w:t>“</w:t>
+            </w:r>
+            <w:r>
+              <w:rPr>
+                <w:sz w:val="20"/>
+                <w:szCs w:val="20"/>
+                <w:lang w:val="en-US"/>
+              </w:rPr>
+              <w:t>name=Danielle, name=Danielle, name=Danielle, name=Valeria, name=pipe,</w:t>
+            </w:r>
+            <w:r>
+              <w:rPr>
+                <w:sz w:val="20"/>
+                <w:szCs w:val="20"/>
+                <w:lang w:val="en-US"/>
+              </w:rPr>
+              <w:t>”</w:t>
+            </w:r>
+          </w:p>
+        </w:tc>
+      </w:tr>
+    </w:tbl>
+    <w:p>
+      <w:pPr>
+        <w:jc w:val="both"/>
+        <w:rPr>
+          <w:sz w:val="20"/>
+          <w:szCs w:val="20"/>
+          <w:lang w:val="en-US"/>
+        </w:rPr>
+      </w:pPr>
+    </w:p>
+    <w:tbl>
+      <w:tblPr>
+        <w:tblStyle w:val="ab"/>
+        <w:tblW w:w="10800" w:type="dxa"/>
+        <w:tblInd w:w="0" w:type="dxa"/>
+        <w:tblBorders>
+          <w:top w:val="single" w:sz="8" w:space="0" w:color="000000"/>
+          <w:left w:val="single" w:sz="8" w:space="0" w:color="000000"/>
+          <w:bottom w:val="single" w:sz="8" w:space="0" w:color="000000"/>
+          <w:right w:val="single" w:sz="8" w:space="0" w:color="000000"/>
+          <w:insideH w:val="single" w:sz="8" w:space="0" w:color="000000"/>
+          <w:insideV w:val="single" w:sz="8" w:space="0" w:color="000000"/>
+        </w:tblBorders>
+        <w:tblLayout w:type="fixed"/>
+        <w:tblLook w:val="0600" w:firstRow="0" w:lastRow="0" w:firstColumn="0" w:lastColumn="0" w:noHBand="1" w:noVBand="1"/>
+      </w:tblPr>
+      <w:tblGrid>
+        <w:gridCol w:w="1170"/>
+        <w:gridCol w:w="1485"/>
+        <w:gridCol w:w="1410"/>
+        <w:gridCol w:w="2400"/>
+        <w:gridCol w:w="4335"/>
+      </w:tblGrid>
+      <w:tr>
+        <w:trPr>
+          <w:trHeight w:val="400"/>
+        </w:trPr>
+        <w:tc>
+          <w:tcPr>
+            <w:tcW w:w="10800" w:type="dxa"/>
+            <w:gridSpan w:val="5"/>
+            <w:shd w:val="clear" w:color="auto" w:fill="auto"/>
+            <w:tcMar>
+              <w:top w:w="100" w:type="dxa"/>
+              <w:left w:w="100" w:type="dxa"/>
+              <w:bottom w:w="100" w:type="dxa"/>
+              <w:right w:w="100" w:type="dxa"/>
+            </w:tcMar>
+            <w:vAlign w:val="center"/>
+          </w:tcPr>
+          <w:p>
+            <w:pPr>
+              <w:widowControl w:val="0"/>
+              <w:spacing w:line="240" w:lineRule="auto"/>
+              <w:rPr>
+                <w:sz w:val="20"/>
+                <w:szCs w:val="20"/>
+                <w:lang w:val="es-CO"/>
+              </w:rPr>
+            </w:pPr>
+            <w:r>
+              <w:rPr>
+                <w:b/>
+                <w:sz w:val="20"/>
+                <w:szCs w:val="20"/>
+              </w:rPr>
+              <w:t>Objetivo de la Prueba:</w:t>
+            </w:r>
+            <w:r>
+              <w:rPr>
+                <w:sz w:val="20"/>
+                <w:szCs w:val="20"/>
+              </w:rPr>
+              <w:t xml:space="preserve"> Probar el correcto funcionamiento de </w:t>
+            </w:r>
+            <w:r>
+              <w:rPr>
+                <w:sz w:val="20"/>
+                <w:szCs w:val="20"/>
+              </w:rPr>
+              <w:t>remove</w:t>
+            </w:r>
+            <w:r>
+              <w:rPr>
+                <w:sz w:val="20"/>
+                <w:szCs w:val="20"/>
+              </w:rPr>
+              <w:t xml:space="preserve"> de </w:t>
+            </w:r>
+            <w:r>
+              <w:rPr>
+                <w:sz w:val="20"/>
+                <w:szCs w:val="20"/>
+              </w:rPr>
+              <w:t xml:space="preserve"> </w:t>
+            </w:r>
+            <w:r>
+              <w:rPr>
+                <w:sz w:val="20"/>
+                <w:szCs w:val="20"/>
+              </w:rPr>
+              <w:t>HashTable</w:t>
+            </w:r>
+          </w:p>
+        </w:tc>
+      </w:tr>
+      <w:tr>
+        <w:tc>
+          <w:tcPr>
+            <w:tcW w:w="1170" w:type="dxa"/>
+            <w:shd w:val="clear" w:color="auto" w:fill="EFEFEF"/>
+            <w:tcMar>
+              <w:top w:w="100" w:type="dxa"/>
+              <w:left w:w="100" w:type="dxa"/>
+              <w:bottom w:w="100" w:type="dxa"/>
+              <w:right w:w="100" w:type="dxa"/>
+            </w:tcMar>
+            <w:vAlign w:val="center"/>
+          </w:tcPr>
+          <w:p>
+            <w:pPr>
+              <w:widowControl w:val="0"/>
+              <w:spacing w:line="240" w:lineRule="auto"/>
+              <w:rPr>
+                <w:b/>
+                <w:sz w:val="20"/>
+                <w:szCs w:val="20"/>
+              </w:rPr>
+            </w:pPr>
+            <w:r>
+              <w:rPr>
+                <w:b/>
+                <w:sz w:val="20"/>
+                <w:szCs w:val="20"/>
+              </w:rPr>
+              <w:t>Clase</w:t>
+            </w:r>
+          </w:p>
+        </w:tc>
+        <w:tc>
+          <w:tcPr>
+            <w:tcW w:w="1485" w:type="dxa"/>
+            <w:shd w:val="clear" w:color="auto" w:fill="EFEFEF"/>
+            <w:tcMar>
+              <w:top w:w="100" w:type="dxa"/>
+              <w:left w:w="100" w:type="dxa"/>
+              <w:bottom w:w="100" w:type="dxa"/>
+              <w:right w:w="100" w:type="dxa"/>
+            </w:tcMar>
+            <w:vAlign w:val="center"/>
+          </w:tcPr>
+          <w:p>
+            <w:pPr>
+              <w:widowControl w:val="0"/>
+              <w:spacing w:line="240" w:lineRule="auto"/>
+              <w:rPr>
+                <w:b/>
+                <w:sz w:val="20"/>
+                <w:szCs w:val="20"/>
+              </w:rPr>
+            </w:pPr>
+            <w:r>
+              <w:rPr>
+                <w:b/>
+                <w:sz w:val="20"/>
+                <w:szCs w:val="20"/>
+              </w:rPr>
+              <w:t>Método</w:t>
+            </w:r>
+          </w:p>
+        </w:tc>
+        <w:tc>
+          <w:tcPr>
+            <w:tcW w:w="1410" w:type="dxa"/>
+            <w:shd w:val="clear" w:color="auto" w:fill="EFEFEF"/>
+            <w:tcMar>
+              <w:top w:w="100" w:type="dxa"/>
+              <w:left w:w="100" w:type="dxa"/>
+              <w:bottom w:w="100" w:type="dxa"/>
+              <w:right w:w="100" w:type="dxa"/>
+            </w:tcMar>
+            <w:vAlign w:val="center"/>
+          </w:tcPr>
+          <w:p>
+            <w:pPr>
+              <w:widowControl w:val="0"/>
+              <w:spacing w:line="240" w:lineRule="auto"/>
+              <w:rPr>
+                <w:b/>
+                <w:sz w:val="20"/>
+                <w:szCs w:val="20"/>
+              </w:rPr>
+            </w:pPr>
+            <w:r>
+              <w:rPr>
+                <w:b/>
+                <w:sz w:val="20"/>
+                <w:szCs w:val="20"/>
+              </w:rPr>
+              <w:t>Escenario</w:t>
+            </w:r>
+          </w:p>
+        </w:tc>
+        <w:tc>
+          <w:tcPr>
+            <w:tcW w:w="2400" w:type="dxa"/>
+            <w:shd w:val="clear" w:color="auto" w:fill="EFEFEF"/>
+            <w:tcMar>
+              <w:top w:w="100" w:type="dxa"/>
+              <w:left w:w="100" w:type="dxa"/>
+              <w:bottom w:w="100" w:type="dxa"/>
+              <w:right w:w="100" w:type="dxa"/>
+            </w:tcMar>
+            <w:vAlign w:val="center"/>
+          </w:tcPr>
+          <w:p>
+            <w:pPr>
+              <w:widowControl w:val="0"/>
+              <w:spacing w:line="240" w:lineRule="auto"/>
+              <w:rPr>
+                <w:b/>
+                <w:sz w:val="20"/>
+                <w:szCs w:val="20"/>
+              </w:rPr>
+            </w:pPr>
+            <w:r>
+              <w:rPr>
+                <w:b/>
+                <w:sz w:val="20"/>
+                <w:szCs w:val="20"/>
+              </w:rPr>
+              <w:t>Valores de Entrada</w:t>
+            </w:r>
+          </w:p>
+        </w:tc>
+        <w:tc>
+          <w:tcPr>
+            <w:tcW w:w="4335" w:type="dxa"/>
+            <w:shd w:val="clear" w:color="auto" w:fill="EFEFEF"/>
+            <w:tcMar>
+              <w:top w:w="100" w:type="dxa"/>
+              <w:left w:w="100" w:type="dxa"/>
+              <w:bottom w:w="100" w:type="dxa"/>
+              <w:right w:w="100" w:type="dxa"/>
+            </w:tcMar>
+            <w:vAlign w:val="center"/>
+          </w:tcPr>
+          <w:p>
+            <w:pPr>
+              <w:widowControl w:val="0"/>
+              <w:spacing w:line="240" w:lineRule="auto"/>
+              <w:rPr>
+                <w:b/>
+                <w:sz w:val="20"/>
+                <w:szCs w:val="20"/>
+              </w:rPr>
+            </w:pPr>
+            <w:r>
+              <w:rPr>
+                <w:b/>
+                <w:sz w:val="20"/>
+                <w:szCs w:val="20"/>
+              </w:rPr>
+              <w:t>Resultado esperado</w:t>
+            </w:r>
+          </w:p>
+        </w:tc>
+      </w:tr>
+      <w:tr>
+        <w:trPr>
+          <w:trHeight w:val="390"/>
+        </w:trPr>
+        <w:tc>
+          <w:tcPr>
+            <w:tcW w:w="1170" w:type="dxa"/>
+            <w:shd w:val="clear" w:color="auto" w:fill="auto"/>
+            <w:tcMar>
+              <w:top w:w="100" w:type="dxa"/>
+              <w:left w:w="100" w:type="dxa"/>
+              <w:bottom w:w="100" w:type="dxa"/>
+              <w:right w:w="100" w:type="dxa"/>
+            </w:tcMar>
+            <w:vAlign w:val="center"/>
+          </w:tcPr>
+          <w:p>
+            <w:pPr>
+              <w:widowControl w:val="0"/>
+              <w:spacing w:line="240" w:lineRule="auto"/>
+              <w:rPr>
+                <w:sz w:val="20"/>
+                <w:szCs w:val="20"/>
+              </w:rPr>
+            </w:pPr>
+            <w:r>
+              <w:rPr>
+                <w:sz w:val="20"/>
+                <w:szCs w:val="20"/>
+              </w:rPr>
+              <w:t>HashTable</w:t>
+            </w:r>
+          </w:p>
+        </w:tc>
+        <w:tc>
+          <w:tcPr>
+            <w:tcW w:w="1485" w:type="dxa"/>
+            <w:shd w:val="clear" w:color="auto" w:fill="auto"/>
+            <w:tcMar>
+              <w:top w:w="100" w:type="dxa"/>
+              <w:left w:w="100" w:type="dxa"/>
+              <w:bottom w:w="100" w:type="dxa"/>
+              <w:right w:w="100" w:type="dxa"/>
+            </w:tcMar>
+            <w:vAlign w:val="center"/>
+          </w:tcPr>
+          <w:p>
+            <w:pPr>
+              <w:widowControl w:val="0"/>
+              <w:spacing w:line="240" w:lineRule="auto"/>
+              <w:rPr>
+                <w:sz w:val="20"/>
+                <w:szCs w:val="20"/>
+              </w:rPr>
+            </w:pPr>
+            <w:r>
+              <w:rPr>
+                <w:sz w:val="20"/>
+                <w:szCs w:val="20"/>
+              </w:rPr>
+              <w:t>remove</w:t>
+            </w:r>
+          </w:p>
+        </w:tc>
+        <w:tc>
+          <w:tcPr>
+            <w:tcW w:w="1410" w:type="dxa"/>
+            <w:shd w:val="clear" w:color="auto" w:fill="auto"/>
+            <w:tcMar>
+              <w:top w:w="100" w:type="dxa"/>
+              <w:left w:w="100" w:type="dxa"/>
+              <w:bottom w:w="100" w:type="dxa"/>
+              <w:right w:w="100" w:type="dxa"/>
+            </w:tcMar>
+            <w:vAlign w:val="center"/>
+          </w:tcPr>
+          <w:p>
+            <w:pPr>
+              <w:widowControl w:val="0"/>
+              <w:spacing w:line="240" w:lineRule="auto"/>
+              <w:rPr>
+                <w:sz w:val="20"/>
+                <w:szCs w:val="20"/>
+              </w:rPr>
+            </w:pPr>
+            <w:r>
+              <w:rPr>
+                <w:color w:val="000000"/>
+                <w:sz w:val="20"/>
+                <w:szCs w:val="20"/>
+              </w:rPr>
+              <w:t>setupStage2</w:t>
+            </w:r>
+          </w:p>
+        </w:tc>
+        <w:tc>
+          <w:tcPr>
+            <w:tcW w:w="2400" w:type="dxa"/>
+            <w:shd w:val="clear" w:color="auto" w:fill="auto"/>
+            <w:tcMar>
+              <w:top w:w="100" w:type="dxa"/>
+              <w:left w:w="100" w:type="dxa"/>
+              <w:bottom w:w="100" w:type="dxa"/>
+              <w:right w:w="100" w:type="dxa"/>
+            </w:tcMar>
+            <w:vAlign w:val="center"/>
+          </w:tcPr>
+          <w:p>
+            <w:pPr>
+              <w:spacing w:line="240" w:lineRule="auto"/>
+              <w:rPr>
+                <w:sz w:val="20"/>
+                <w:szCs w:val="20"/>
+                <w:lang w:val="es-CO"/>
+              </w:rPr>
+            </w:pPr>
+            <w:r>
+              <w:rPr>
+                <w:sz w:val="20"/>
+                <w:szCs w:val="20"/>
+                <w:lang w:val="es-CO"/>
+              </w:rPr>
+              <w:t>h.remove("Danielle");</w:t>
+            </w:r>
+          </w:p>
+        </w:tc>
+        <w:tc>
+          <w:tcPr>
+            <w:tcW w:w="4335" w:type="dxa"/>
+            <w:shd w:val="clear" w:color="auto" w:fill="auto"/>
+            <w:tcMar>
+              <w:top w:w="100" w:type="dxa"/>
+              <w:left w:w="100" w:type="dxa"/>
+              <w:bottom w:w="100" w:type="dxa"/>
+              <w:right w:w="100" w:type="dxa"/>
+            </w:tcMar>
+            <w:vAlign w:val="center"/>
+          </w:tcPr>
+          <w:p>
+            <w:pPr>
+              <w:widowControl w:val="0"/>
+              <w:spacing w:line="240" w:lineRule="auto"/>
+              <w:rPr>
+                <w:sz w:val="20"/>
+                <w:szCs w:val="20"/>
+              </w:rPr>
+            </w:pPr>
+            <w:r>
+              <w:rPr>
+                <w:sz w:val="20"/>
+                <w:szCs w:val="20"/>
+              </w:rPr>
+              <w:t xml:space="preserve">Debería luego imprimir </w:t>
+            </w:r>
+            <w:r>
+              <w:rPr>
+                <w:sz w:val="20"/>
+                <w:szCs w:val="20"/>
+              </w:rPr>
+              <w:t>"name=Valeria, name=pipe, "</w:t>
+            </w:r>
+            <w:r>
+              <w:rPr>
+                <w:sz w:val="20"/>
+                <w:szCs w:val="20"/>
+              </w:rPr>
+              <w:t xml:space="preserve"> </w:t>
+            </w:r>
+          </w:p>
+        </w:tc>
+      </w:tr>
+      <w:tr>
+        <w:trPr>
+          <w:trHeight w:val="390"/>
+        </w:trPr>
+        <w:tc>
+          <w:tcPr>
+            <w:tcW w:w="1170" w:type="dxa"/>
+            <w:shd w:val="clear" w:color="auto" w:fill="auto"/>
+            <w:tcMar>
+              <w:top w:w="100" w:type="dxa"/>
+              <w:left w:w="100" w:type="dxa"/>
+              <w:bottom w:w="100" w:type="dxa"/>
+              <w:right w:w="100" w:type="dxa"/>
+            </w:tcMar>
+            <w:vAlign w:val="center"/>
+          </w:tcPr>
+          <w:p>
+            <w:pPr>
+              <w:widowControl w:val="0"/>
+              <w:spacing w:line="240" w:lineRule="auto"/>
+              <w:rPr>
+                <w:sz w:val="20"/>
+                <w:szCs w:val="20"/>
+              </w:rPr>
+            </w:pPr>
+            <w:r>
+              <w:rPr>
+                <w:sz w:val="20"/>
+                <w:szCs w:val="20"/>
+              </w:rPr>
+              <w:t>HashTable</w:t>
+            </w:r>
+          </w:p>
+        </w:tc>
+        <w:tc>
+          <w:tcPr>
+            <w:tcW w:w="1485" w:type="dxa"/>
+            <w:shd w:val="clear" w:color="auto" w:fill="auto"/>
+            <w:tcMar>
+              <w:top w:w="100" w:type="dxa"/>
+              <w:left w:w="100" w:type="dxa"/>
+              <w:bottom w:w="100" w:type="dxa"/>
+              <w:right w:w="100" w:type="dxa"/>
+            </w:tcMar>
+            <w:vAlign w:val="center"/>
+          </w:tcPr>
+          <w:p>
+            <w:pPr>
+              <w:widowControl w:val="0"/>
+              <w:spacing w:line="240" w:lineRule="auto"/>
+              <w:rPr>
+                <w:sz w:val="20"/>
+                <w:szCs w:val="20"/>
+              </w:rPr>
+            </w:pPr>
+            <w:r>
+              <w:rPr>
+                <w:sz w:val="20"/>
+                <w:szCs w:val="20"/>
+              </w:rPr>
+              <w:t>remove</w:t>
+            </w:r>
+          </w:p>
+        </w:tc>
+        <w:tc>
+          <w:tcPr>
+            <w:tcW w:w="1410" w:type="dxa"/>
+            <w:shd w:val="clear" w:color="auto" w:fill="auto"/>
+            <w:tcMar>
+              <w:top w:w="100" w:type="dxa"/>
+              <w:left w:w="100" w:type="dxa"/>
+              <w:bottom w:w="100" w:type="dxa"/>
+              <w:right w:w="100" w:type="dxa"/>
+            </w:tcMar>
+            <w:vAlign w:val="center"/>
+          </w:tcPr>
+          <w:p>
+            <w:pPr>
+              <w:widowControl w:val="0"/>
+              <w:spacing w:line="240" w:lineRule="auto"/>
+              <w:rPr>
+                <w:sz w:val="20"/>
+                <w:szCs w:val="20"/>
+              </w:rPr>
+            </w:pPr>
+            <w:r>
+              <w:rPr>
+                <w:color w:val="000000"/>
+                <w:sz w:val="20"/>
+                <w:szCs w:val="20"/>
+              </w:rPr>
+              <w:t>setupStage2</w:t>
+            </w:r>
+          </w:p>
+        </w:tc>
+        <w:tc>
+          <w:tcPr>
+            <w:tcW w:w="2400" w:type="dxa"/>
+            <w:shd w:val="clear" w:color="auto" w:fill="auto"/>
+            <w:tcMar>
+              <w:top w:w="100" w:type="dxa"/>
+              <w:left w:w="100" w:type="dxa"/>
+              <w:bottom w:w="100" w:type="dxa"/>
+              <w:right w:w="100" w:type="dxa"/>
+            </w:tcMar>
+            <w:vAlign w:val="center"/>
+          </w:tcPr>
+          <w:p>
+            <w:pPr>
+              <w:spacing w:line="240" w:lineRule="auto"/>
+              <w:rPr>
+                <w:sz w:val="20"/>
+                <w:szCs w:val="20"/>
+                <w:lang w:val="en-US"/>
+              </w:rPr>
+            </w:pPr>
+            <w:r>
+              <w:rPr>
+                <w:sz w:val="20"/>
+                <w:szCs w:val="20"/>
+                <w:lang w:val="en-US"/>
+              </w:rPr>
+              <w:t xml:space="preserve"> h.remove("Cole");</w:t>
+            </w:r>
+          </w:p>
+          <w:p>
+            <w:pPr>
+              <w:spacing w:line="240" w:lineRule="auto"/>
+              <w:rPr>
+                <w:sz w:val="20"/>
+                <w:szCs w:val="20"/>
+                <w:lang w:val="en-US"/>
+              </w:rPr>
+            </w:pPr>
+            <w:r>
+              <w:rPr>
+                <w:sz w:val="20"/>
+                <w:szCs w:val="20"/>
+                <w:lang w:val="en-US"/>
+              </w:rPr>
+              <w:t xml:space="preserve"> h.remove("pipe");        h.remove("Danielle");</w:t>
+            </w:r>
+          </w:p>
+          <w:p>
+            <w:pPr>
+              <w:spacing w:line="240" w:lineRule="auto"/>
+              <w:rPr>
+                <w:sz w:val="20"/>
+                <w:szCs w:val="20"/>
+                <w:lang w:val="en-US"/>
+              </w:rPr>
+            </w:pPr>
+            <w:r>
+              <w:rPr>
+                <w:sz w:val="20"/>
+                <w:szCs w:val="20"/>
+                <w:lang w:val="en-US"/>
+              </w:rPr>
+              <w:t>h.remove("</w:t>
+            </w:r>
+            <w:r>
+              <w:rPr>
+                <w:sz w:val="20"/>
+                <w:szCs w:val="20"/>
+                <w:lang w:val="en-US"/>
+              </w:rPr>
+              <w:t>Valeria</w:t>
+            </w:r>
+            <w:r>
+              <w:rPr>
+                <w:sz w:val="20"/>
+                <w:szCs w:val="20"/>
+                <w:lang w:val="en-US"/>
+              </w:rPr>
+              <w:t>");</w:t>
+            </w:r>
+          </w:p>
+        </w:tc>
+        <w:tc>
+          <w:tcPr>
+            <w:tcW w:w="4335" w:type="dxa"/>
+            <w:shd w:val="clear" w:color="auto" w:fill="auto"/>
+            <w:tcMar>
+              <w:top w:w="100" w:type="dxa"/>
+              <w:left w:w="100" w:type="dxa"/>
+              <w:bottom w:w="100" w:type="dxa"/>
+              <w:right w:w="100" w:type="dxa"/>
+            </w:tcMar>
+            <w:vAlign w:val="center"/>
+          </w:tcPr>
+          <w:p>
+            <w:pPr>
+              <w:widowControl w:val="0"/>
+              <w:spacing w:line="240" w:lineRule="auto"/>
+              <w:rPr>
+                <w:sz w:val="20"/>
+                <w:szCs w:val="20"/>
+              </w:rPr>
+            </w:pPr>
+            <w:r>
+              <w:rPr>
+                <w:sz w:val="20"/>
+                <w:szCs w:val="20"/>
+              </w:rPr>
+              <w:t xml:space="preserve">Debe retornar “”; </w:t>
+            </w:r>
+          </w:p>
+        </w:tc>
+      </w:tr>
+      <w:tr>
+        <w:trPr>
+          <w:trHeight w:val="390"/>
+        </w:trPr>
+        <w:tc>
+          <w:tcPr>
+            <w:tcW w:w="1170" w:type="dxa"/>
+            <w:shd w:val="clear" w:color="auto" w:fill="auto"/>
+            <w:tcMar>
+              <w:top w:w="100" w:type="dxa"/>
+              <w:left w:w="100" w:type="dxa"/>
+              <w:bottom w:w="100" w:type="dxa"/>
+              <w:right w:w="100" w:type="dxa"/>
+            </w:tcMar>
+            <w:vAlign w:val="center"/>
+          </w:tcPr>
+          <w:p>
+            <w:pPr>
+              <w:widowControl w:val="0"/>
+              <w:spacing w:line="240" w:lineRule="auto"/>
+              <w:rPr>
+                <w:sz w:val="20"/>
+                <w:szCs w:val="20"/>
+              </w:rPr>
+            </w:pPr>
+            <w:r>
+              <w:rPr>
+                <w:sz w:val="20"/>
+                <w:szCs w:val="20"/>
+              </w:rPr>
+              <w:t>HashTable</w:t>
+            </w:r>
+          </w:p>
+        </w:tc>
+        <w:tc>
+          <w:tcPr>
+            <w:tcW w:w="1485" w:type="dxa"/>
+            <w:shd w:val="clear" w:color="auto" w:fill="auto"/>
+            <w:tcMar>
+              <w:top w:w="100" w:type="dxa"/>
+              <w:left w:w="100" w:type="dxa"/>
+              <w:bottom w:w="100" w:type="dxa"/>
+              <w:right w:w="100" w:type="dxa"/>
+            </w:tcMar>
+            <w:vAlign w:val="center"/>
+          </w:tcPr>
+          <w:p>
+            <w:pPr>
+              <w:widowControl w:val="0"/>
+              <w:spacing w:line="240" w:lineRule="auto"/>
+              <w:rPr>
+                <w:sz w:val="20"/>
+                <w:szCs w:val="20"/>
+              </w:rPr>
+            </w:pPr>
+            <w:r>
+              <w:rPr>
+                <w:sz w:val="20"/>
+                <w:szCs w:val="20"/>
+              </w:rPr>
+              <w:t>remove</w:t>
+            </w:r>
+          </w:p>
+        </w:tc>
+        <w:tc>
+          <w:tcPr>
+            <w:tcW w:w="1410" w:type="dxa"/>
+            <w:shd w:val="clear" w:color="auto" w:fill="auto"/>
+            <w:tcMar>
+              <w:top w:w="100" w:type="dxa"/>
+              <w:left w:w="100" w:type="dxa"/>
+              <w:bottom w:w="100" w:type="dxa"/>
+              <w:right w:w="100" w:type="dxa"/>
+            </w:tcMar>
+            <w:vAlign w:val="center"/>
+          </w:tcPr>
+          <w:p>
+            <w:pPr>
+              <w:widowControl w:val="0"/>
+              <w:spacing w:line="240" w:lineRule="auto"/>
+              <w:rPr>
+                <w:sz w:val="20"/>
+                <w:szCs w:val="20"/>
+              </w:rPr>
+            </w:pPr>
+            <w:r>
+              <w:rPr>
+                <w:color w:val="000000"/>
+                <w:sz w:val="20"/>
+                <w:szCs w:val="20"/>
+              </w:rPr>
+              <w:t>setupStage1</w:t>
+            </w:r>
+          </w:p>
+        </w:tc>
+        <w:tc>
+          <w:tcPr>
+            <w:tcW w:w="2400" w:type="dxa"/>
+            <w:shd w:val="clear" w:color="auto" w:fill="auto"/>
+            <w:tcMar>
+              <w:top w:w="100" w:type="dxa"/>
+              <w:left w:w="100" w:type="dxa"/>
+              <w:bottom w:w="100" w:type="dxa"/>
+              <w:right w:w="100" w:type="dxa"/>
+            </w:tcMar>
+            <w:vAlign w:val="center"/>
+          </w:tcPr>
+          <w:p>
+            <w:pPr>
+              <w:spacing w:line="240" w:lineRule="auto"/>
+              <w:rPr>
+                <w:sz w:val="20"/>
+                <w:szCs w:val="20"/>
+                <w:lang w:val="es-CO"/>
+              </w:rPr>
+            </w:pPr>
+            <w:r>
+              <w:rPr>
+                <w:sz w:val="20"/>
+                <w:szCs w:val="20"/>
+                <w:lang w:val="en-US"/>
+              </w:rPr>
+              <w:t>h</w:t>
+            </w:r>
+            <w:r>
+              <w:rPr>
+                <w:sz w:val="20"/>
+                <w:szCs w:val="20"/>
+                <w:lang w:val="en-US"/>
+              </w:rPr>
+              <w:t>.remove("Cole");</w:t>
+            </w:r>
+          </w:p>
+        </w:tc>
+        <w:tc>
+          <w:tcPr>
+            <w:tcW w:w="4335" w:type="dxa"/>
+            <w:shd w:val="clear" w:color="auto" w:fill="auto"/>
+            <w:tcMar>
+              <w:top w:w="100" w:type="dxa"/>
+              <w:left w:w="100" w:type="dxa"/>
+              <w:bottom w:w="100" w:type="dxa"/>
+              <w:right w:w="100" w:type="dxa"/>
+            </w:tcMar>
+            <w:vAlign w:val="center"/>
+          </w:tcPr>
+          <w:p>
+            <w:pPr>
+              <w:widowControl w:val="0"/>
+              <w:spacing w:line="240" w:lineRule="auto"/>
+              <w:rPr>
+                <w:sz w:val="20"/>
+                <w:szCs w:val="20"/>
+                <w:lang w:val="es-CO"/>
+              </w:rPr>
+            </w:pPr>
+            <w:r>
+              <w:rPr>
+                <w:sz w:val="20"/>
+                <w:szCs w:val="20"/>
+              </w:rPr>
+              <w:t>“”;</w:t>
+            </w:r>
+          </w:p>
+        </w:tc>
+      </w:tr>
+    </w:tbl>
+    <w:p>
+      <w:pPr>
+        <w:jc w:val="both"/>
+        <w:rPr>
+          <w:sz w:val="20"/>
+          <w:szCs w:val="20"/>
+          <w:lang w:val="en-US"/>
         </w:rPr>
       </w:pPr>
     </w:p>
@@ -11718,6 +14271,7 @@
           <w:sz w:val="20"/>
           <w:szCs w:val="20"/>
         </w:rPr>
+        <w:lastRenderedPageBreak/>
         <w:t>* En el objetivo de la prueba debe escribir una descripción sobre qué es lo que específicamente está probando del modelo del programa.</w:t>
       </w:r>
     </w:p>
@@ -12089,6 +14643,18 @@
   </w:abstractNum>
   <w:num w:numId="1" w16cid:durableId="862204066">
     <w:abstractNumId w:val="0"/>
+  </w:num>
+  <w:num w:numId="2" w16cid:durableId="933516812">
+    <w:abstractNumId w:val="0"/>
+    <w:lvlOverride w:ilvl="0"/>
+    <w:lvlOverride w:ilvl="1"/>
+    <w:lvlOverride w:ilvl="2"/>
+    <w:lvlOverride w:ilvl="3"/>
+    <w:lvlOverride w:ilvl="4"/>
+    <w:lvlOverride w:ilvl="5"/>
+    <w:lvlOverride w:ilvl="6"/>
+    <w:lvlOverride w:ilvl="7"/>
+    <w:lvlOverride w:ilvl="8"/>
   </w:num>
 </w:numbering>
 </file>

</xml_diff>